<commit_message>
20180122 该版本DataSourceConfig仅配置了dataSoruce 和jdbcTemplate ，支持分布式事务jdbcTemplate 但还未支持mybaitis
</commit_message>
<xml_diff>
--- a/doc/小程序微服务应用系统.docx
+++ b/doc/小程序微服务应用系统.docx
@@ -382,6 +382,7 @@
         </w:rPr>
         <w:t>（</w:t>
       </w:r>
+      <w:proofErr w:type="spellStart"/>
       <w:r>
         <w:rPr>
           <w:rFonts w:ascii="Microsoft YaHei" w:eastAsia="Microsoft YaHei" w:hAnsi="Microsoft YaHei"/>
@@ -400,6 +401,7 @@
         </w:rPr>
         <w:t>atform</w:t>
       </w:r>
+      <w:proofErr w:type="spellEnd"/>
       <w:r>
         <w:rPr>
           <w:rFonts w:ascii="Microsoft YaHei" w:eastAsia="Microsoft YaHei" w:hAnsi="Microsoft YaHei" w:hint="eastAsia"/>
@@ -479,6 +481,7 @@
         </w:rPr>
         <w:t>（</w:t>
       </w:r>
+      <w:proofErr w:type="spellStart"/>
       <w:r>
         <w:rPr>
           <w:rFonts w:ascii="Microsoft YaHei" w:eastAsia="Microsoft YaHei" w:hAnsi="Microsoft YaHei"/>
@@ -488,6 +491,7 @@
         </w:rPr>
         <w:t>commPtatform</w:t>
       </w:r>
+      <w:proofErr w:type="spellEnd"/>
       <w:r>
         <w:rPr>
           <w:rFonts w:ascii="Microsoft YaHei" w:eastAsia="Microsoft YaHei" w:hAnsi="Microsoft YaHei" w:hint="eastAsia"/>
@@ -889,7 +893,21 @@
         <w:rPr>
           <w:rFonts w:ascii="Microsoft YaHei" w:eastAsia="Microsoft YaHei" w:hAnsi="Microsoft YaHei" w:hint="eastAsia"/>
         </w:rPr>
-        <w:t>账户类型代码表，即邮箱、qq、支付宝等）</w:t>
+        <w:t>账户类型代码表，即邮箱、</w:t>
+      </w:r>
+      <w:proofErr w:type="spellStart"/>
+      <w:r>
+        <w:rPr>
+          <w:rFonts w:ascii="Microsoft YaHei" w:eastAsia="Microsoft YaHei" w:hAnsi="Microsoft YaHei" w:hint="eastAsia"/>
+        </w:rPr>
+        <w:t>qq</w:t>
+      </w:r>
+      <w:proofErr w:type="spellEnd"/>
+      <w:r>
+        <w:rPr>
+          <w:rFonts w:ascii="Microsoft YaHei" w:eastAsia="Microsoft YaHei" w:hAnsi="Microsoft YaHei" w:hint="eastAsia"/>
+        </w:rPr>
+        <w:t>、支付宝等）</w:t>
       </w:r>
     </w:p>
     <w:p>
@@ -1990,6 +2008,7 @@
         </w:rPr>
         <w:t>（</w:t>
       </w:r>
+      <w:proofErr w:type="spellStart"/>
       <w:r>
         <w:rPr>
           <w:rFonts w:ascii="Microsoft YaHei" w:eastAsia="Microsoft YaHei" w:hAnsi="Microsoft YaHei"/>
@@ -1999,6 +2018,7 @@
         </w:rPr>
         <w:t>commPtatformWeb</w:t>
       </w:r>
+      <w:proofErr w:type="spellEnd"/>
       <w:r>
         <w:rPr>
           <w:rFonts w:ascii="Microsoft YaHei" w:eastAsia="Microsoft YaHei" w:hAnsi="Microsoft YaHei" w:hint="eastAsia"/>
@@ -7030,13 +7050,35 @@
         <w:rPr>
           <w:rFonts w:ascii="Microsoft YaHei" w:eastAsia="Microsoft YaHei" w:hAnsi="Microsoft YaHei" w:hint="eastAsia"/>
         </w:rPr>
-        <w:t>」采用springMVC+mybatis</w:t>
-      </w:r>
-      <w:r>
-        <w:rPr>
-          <w:rFonts w:ascii="Microsoft YaHei" w:eastAsia="Microsoft YaHei" w:hAnsi="Microsoft YaHei" w:hint="eastAsia"/>
-        </w:rPr>
-        <w:t>／easyui bootstrap</w:t>
+        <w:t>」采用</w:t>
+      </w:r>
+      <w:proofErr w:type="spellStart"/>
+      <w:r>
+        <w:rPr>
+          <w:rFonts w:ascii="Microsoft YaHei" w:eastAsia="Microsoft YaHei" w:hAnsi="Microsoft YaHei" w:hint="eastAsia"/>
+        </w:rPr>
+        <w:t>springMVC+mybatis</w:t>
+      </w:r>
+      <w:proofErr w:type="spellEnd"/>
+      <w:r>
+        <w:rPr>
+          <w:rFonts w:ascii="Microsoft YaHei" w:eastAsia="Microsoft YaHei" w:hAnsi="Microsoft YaHei" w:hint="eastAsia"/>
+        </w:rPr>
+        <w:t>／</w:t>
+      </w:r>
+      <w:proofErr w:type="spellStart"/>
+      <w:r>
+        <w:rPr>
+          <w:rFonts w:ascii="Microsoft YaHei" w:eastAsia="Microsoft YaHei" w:hAnsi="Microsoft YaHei" w:hint="eastAsia"/>
+        </w:rPr>
+        <w:t>easyui</w:t>
+      </w:r>
+      <w:proofErr w:type="spellEnd"/>
+      <w:r>
+        <w:rPr>
+          <w:rFonts w:ascii="Microsoft YaHei" w:eastAsia="Microsoft YaHei" w:hAnsi="Microsoft YaHei" w:hint="eastAsia"/>
+        </w:rPr>
+        <w:t xml:space="preserve"> bootstrap</w:t>
       </w:r>
       <w:r>
         <w:rPr>
@@ -7110,8 +7152,17 @@
           <w:rFonts w:ascii="Microsoft YaHei" w:eastAsia="Microsoft YaHei" w:hAnsi="Microsoft YaHei" w:hint="eastAsia"/>
           <w:b/>
         </w:rPr>
-        <w:t>」采用vueJs</w:t>
-      </w:r>
+        <w:t>」采用</w:t>
+      </w:r>
+      <w:proofErr w:type="spellStart"/>
+      <w:r>
+        <w:rPr>
+          <w:rFonts w:ascii="Microsoft YaHei" w:eastAsia="Microsoft YaHei" w:hAnsi="Microsoft YaHei" w:hint="eastAsia"/>
+          <w:b/>
+        </w:rPr>
+        <w:t>vueJs</w:t>
+      </w:r>
+      <w:proofErr w:type="spellEnd"/>
       <w:r>
         <w:rPr>
           <w:rFonts w:ascii="Microsoft YaHei" w:eastAsia="Microsoft YaHei" w:hAnsi="Microsoft YaHei" w:hint="eastAsia"/>
@@ -7216,7 +7267,21 @@
         <w:rPr>
           <w:rFonts w:ascii="Microsoft YaHei" w:eastAsia="Microsoft YaHei" w:hAnsi="Microsoft YaHei" w:hint="eastAsia"/>
         </w:rPr>
-        <w:t>、下载资源文件；nginx存放小图片，小文件等</w:t>
+        <w:t>、下载资源文件；</w:t>
+      </w:r>
+      <w:proofErr w:type="spellStart"/>
+      <w:r>
+        <w:rPr>
+          <w:rFonts w:ascii="Microsoft YaHei" w:eastAsia="Microsoft YaHei" w:hAnsi="Microsoft YaHei" w:hint="eastAsia"/>
+        </w:rPr>
+        <w:t>nginx</w:t>
+      </w:r>
+      <w:proofErr w:type="spellEnd"/>
+      <w:r>
+        <w:rPr>
+          <w:rFonts w:ascii="Microsoft YaHei" w:eastAsia="Microsoft YaHei" w:hAnsi="Microsoft YaHei" w:hint="eastAsia"/>
+        </w:rPr>
+        <w:t>存放小图片，小文件等</w:t>
       </w:r>
       <w:r>
         <w:rPr>
@@ -7259,8 +7324,16 @@
         <w:rPr>
           <w:rFonts w:ascii="Microsoft YaHei" w:eastAsia="Microsoft YaHei" w:hAnsi="Microsoft YaHei" w:hint="eastAsia"/>
         </w:rPr>
-        <w:t>racle／redis</w:t>
-      </w:r>
+        <w:t>racle／</w:t>
+      </w:r>
+      <w:proofErr w:type="spellStart"/>
+      <w:r>
+        <w:rPr>
+          <w:rFonts w:ascii="Microsoft YaHei" w:eastAsia="Microsoft YaHei" w:hAnsi="Microsoft YaHei" w:hint="eastAsia"/>
+        </w:rPr>
+        <w:t>redis</w:t>
+      </w:r>
+      <w:proofErr w:type="spellEnd"/>
     </w:p>
     <w:p>
       <w:pPr>
@@ -7295,8 +7368,16 @@
         <w:rPr>
           <w:rFonts w:ascii="Microsoft YaHei" w:eastAsia="Microsoft YaHei" w:hAnsi="Microsoft YaHei" w:hint="eastAsia"/>
         </w:rPr>
-        <w:t>」部署Weblogic</w:t>
-      </w:r>
+        <w:t>」部署</w:t>
+      </w:r>
+      <w:proofErr w:type="spellStart"/>
+      <w:r>
+        <w:rPr>
+          <w:rFonts w:ascii="Microsoft YaHei" w:eastAsia="Microsoft YaHei" w:hAnsi="Microsoft YaHei" w:hint="eastAsia"/>
+        </w:rPr>
+        <w:t>Weblogic</w:t>
+      </w:r>
+      <w:proofErr w:type="spellEnd"/>
       <w:r>
         <w:rPr>
           <w:rFonts w:ascii="Microsoft YaHei" w:eastAsia="Microsoft YaHei" w:hAnsi="Microsoft YaHei" w:hint="eastAsia"/>
@@ -7342,7 +7423,21 @@
         <w:rPr>
           <w:rFonts w:ascii="Microsoft YaHei" w:eastAsia="Microsoft YaHei" w:hAnsi="Microsoft YaHei" w:hint="eastAsia"/>
         </w:rPr>
-        <w:t>」部署在nginx上。</w:t>
+        <w:t>」部署在</w:t>
+      </w:r>
+      <w:proofErr w:type="spellStart"/>
+      <w:r>
+        <w:rPr>
+          <w:rFonts w:ascii="Microsoft YaHei" w:eastAsia="Microsoft YaHei" w:hAnsi="Microsoft YaHei" w:hint="eastAsia"/>
+        </w:rPr>
+        <w:t>nginx</w:t>
+      </w:r>
+      <w:proofErr w:type="spellEnd"/>
+      <w:r>
+        <w:rPr>
+          <w:rFonts w:ascii="Microsoft YaHei" w:eastAsia="Microsoft YaHei" w:hAnsi="Microsoft YaHei" w:hint="eastAsia"/>
+        </w:rPr>
+        <w:t>上。</w:t>
       </w:r>
     </w:p>
     <w:p>
@@ -7544,7 +7639,7 @@
         <w:pStyle w:val="a3"/>
         <w:ind w:left="720" w:firstLineChars="0" w:firstLine="0"/>
         <w:rPr>
-          <w:rFonts w:ascii="Microsoft YaHei" w:eastAsia="Microsoft YaHei" w:hAnsi="Microsoft YaHei" w:hint="eastAsia"/>
+          <w:rFonts w:ascii="Microsoft YaHei" w:eastAsia="Microsoft YaHei" w:hAnsi="Microsoft YaHei"/>
           <w:sz w:val="32"/>
           <w:szCs w:val="32"/>
         </w:rPr>
@@ -7553,7 +7648,7 @@
     <w:p>
       <w:pPr>
         <w:rPr>
-          <w:rFonts w:ascii="Microsoft YaHei" w:eastAsia="Microsoft YaHei" w:hAnsi="Microsoft YaHei" w:hint="eastAsia"/>
+          <w:rFonts w:ascii="Microsoft YaHei" w:eastAsia="Microsoft YaHei" w:hAnsi="Microsoft YaHei"/>
           <w:b/>
           <w:sz w:val="32"/>
           <w:szCs w:val="32"/>
@@ -7572,7 +7667,7 @@
     <w:p>
       <w:pPr>
         <w:rPr>
-          <w:rFonts w:ascii="Microsoft YaHei" w:eastAsia="Microsoft YaHei" w:hAnsi="Microsoft YaHei" w:hint="eastAsia"/>
+          <w:rFonts w:ascii="Microsoft YaHei" w:eastAsia="Microsoft YaHei" w:hAnsi="Microsoft YaHei"/>
           <w:sz w:val="32"/>
           <w:szCs w:val="32"/>
         </w:rPr>
@@ -7599,30 +7694,75 @@
         <w:pStyle w:val="HTML"/>
         <w:shd w:val="clear" w:color="auto" w:fill="FFFFFF"/>
         <w:rPr>
+          <w:rFonts w:ascii="Menlo" w:hAnsi="Menlo" w:cs="Menlo"/>
+          <w:color w:val="000000" w:themeColor="text1"/>
+          <w:sz w:val="28"/>
+          <w:szCs w:val="28"/>
+        </w:rPr>
+      </w:pPr>
+      <w:proofErr w:type="spellStart"/>
+      <w:proofErr w:type="gramStart"/>
+      <w:r>
+        <w:rPr>
+          <w:rFonts w:ascii="Microsoft YaHei" w:eastAsia="Microsoft YaHei" w:hAnsi="Microsoft YaHei" w:hint="eastAsia"/>
+          <w:color w:val="000000" w:themeColor="text1"/>
+          <w:sz w:val="28"/>
+          <w:szCs w:val="28"/>
+        </w:rPr>
+        <w:t>wx</w:t>
+      </w:r>
+      <w:r>
+        <w:rPr>
+          <w:rFonts w:ascii="Microsoft YaHei" w:eastAsia="Microsoft YaHei" w:hAnsi="Microsoft YaHei"/>
+          <w:color w:val="000000" w:themeColor="text1"/>
+          <w:sz w:val="28"/>
+          <w:szCs w:val="28"/>
+        </w:rPr>
+        <w:t>.</w:t>
+      </w:r>
+      <w:r>
+        <w:rPr>
+          <w:rFonts w:ascii="Menlo" w:hAnsi="Menlo" w:cs="Menlo"/>
+          <w:color w:val="000000" w:themeColor="text1"/>
+          <w:sz w:val="28"/>
+          <w:szCs w:val="28"/>
+        </w:rPr>
+        <w:t>checkSession</w:t>
+      </w:r>
+      <w:proofErr w:type="spellEnd"/>
+      <w:proofErr w:type="gramEnd"/>
+      <w:r>
+        <w:rPr>
+          <w:rFonts w:ascii="Menlo" w:hAnsi="Menlo" w:cs="Menlo"/>
+          <w:color w:val="000000" w:themeColor="text1"/>
+          <w:sz w:val="28"/>
+          <w:szCs w:val="28"/>
+        </w:rPr>
+        <w:t>({</w:t>
+      </w:r>
+    </w:p>
+    <w:p>
+      <w:pPr>
+        <w:pStyle w:val="HTML"/>
+        <w:shd w:val="clear" w:color="auto" w:fill="FFFFFF"/>
+        <w:rPr>
+          <w:rFonts w:ascii="Microsoft YaHei" w:eastAsia="Microsoft YaHei" w:hAnsi="Microsoft YaHei"/>
+          <w:color w:val="000000" w:themeColor="text1"/>
+          <w:sz w:val="28"/>
+          <w:szCs w:val="28"/>
+        </w:rPr>
+      </w:pPr>
+      <w:r>
+        <w:rPr>
           <w:rFonts w:ascii="Menlo" w:hAnsi="Menlo" w:cs="Menlo" w:hint="eastAsia"/>
           <w:color w:val="000000" w:themeColor="text1"/>
           <w:sz w:val="28"/>
           <w:szCs w:val="28"/>
         </w:rPr>
-      </w:pPr>
-      <w:r>
-        <w:rPr>
-          <w:rFonts w:ascii="Microsoft YaHei" w:eastAsia="Microsoft YaHei" w:hAnsi="Microsoft YaHei" w:hint="eastAsia"/>
-          <w:color w:val="000000" w:themeColor="text1"/>
-          <w:sz w:val="28"/>
-          <w:szCs w:val="28"/>
-        </w:rPr>
-        <w:t>wx</w:t>
-      </w:r>
-      <w:r>
-        <w:rPr>
-          <w:rFonts w:ascii="Microsoft YaHei" w:eastAsia="Microsoft YaHei" w:hAnsi="Microsoft YaHei"/>
-          <w:color w:val="000000" w:themeColor="text1"/>
-          <w:sz w:val="28"/>
-          <w:szCs w:val="28"/>
-        </w:rPr>
-        <w:t>.</w:t>
-      </w:r>
+        <w:t xml:space="preserve">    </w:t>
+      </w:r>
+      <w:proofErr w:type="spellStart"/>
+      <w:proofErr w:type="gramStart"/>
       <w:r>
         <w:rPr>
           <w:rFonts w:ascii="Menlo" w:hAnsi="Menlo" w:cs="Menlo"/>
@@ -7630,55 +7770,7 @@
           <w:sz w:val="28"/>
           <w:szCs w:val="28"/>
         </w:rPr>
-        <w:t>checkSession</w:t>
-      </w:r>
-      <w:r>
-        <w:rPr>
-          <w:rFonts w:ascii="Menlo" w:hAnsi="Menlo" w:cs="Menlo"/>
-          <w:color w:val="000000" w:themeColor="text1"/>
-          <w:sz w:val="28"/>
-          <w:szCs w:val="28"/>
-        </w:rPr>
-        <w:t>({</w:t>
-      </w:r>
-    </w:p>
-    <w:p>
-      <w:pPr>
-        <w:pStyle w:val="HTML"/>
-        <w:shd w:val="clear" w:color="auto" w:fill="FFFFFF"/>
-        <w:rPr>
-          <w:rFonts w:ascii="Microsoft YaHei" w:eastAsia="Microsoft YaHei" w:hAnsi="Microsoft YaHei"/>
-          <w:color w:val="000000" w:themeColor="text1"/>
-          <w:sz w:val="28"/>
-          <w:szCs w:val="28"/>
-        </w:rPr>
-      </w:pPr>
-      <w:r>
-        <w:rPr>
-          <w:rFonts w:ascii="Menlo" w:hAnsi="Menlo" w:cs="Menlo" w:hint="eastAsia"/>
-          <w:color w:val="000000" w:themeColor="text1"/>
-          <w:sz w:val="28"/>
-          <w:szCs w:val="28"/>
-        </w:rPr>
-        <w:t xml:space="preserve">    </w:t>
-      </w:r>
-      <w:r>
-        <w:rPr>
-          <w:rFonts w:ascii="Menlo" w:hAnsi="Menlo" w:cs="Menlo"/>
-          <w:color w:val="000000" w:themeColor="text1"/>
-          <w:sz w:val="28"/>
-          <w:szCs w:val="28"/>
-        </w:rPr>
-        <w:t>success</w:t>
-      </w:r>
-      <w:r>
-        <w:rPr>
-          <w:rFonts w:ascii="Menlo" w:hAnsi="Menlo" w:cs="Menlo"/>
-          <w:color w:val="000000" w:themeColor="text1"/>
-          <w:sz w:val="28"/>
-          <w:szCs w:val="28"/>
-        </w:rPr>
-        <w:t>:</w:t>
+        <w:t>success:</w:t>
       </w:r>
       <w:r>
         <w:rPr>
@@ -7690,6 +7782,8 @@
         </w:rPr>
         <w:t>function</w:t>
       </w:r>
+      <w:proofErr w:type="spellEnd"/>
+      <w:proofErr w:type="gramEnd"/>
       <w:r>
         <w:rPr>
           <w:rFonts w:ascii="Menlo" w:hAnsi="Menlo" w:cs="Menlo"/>
@@ -7803,7 +7897,25 @@
           <w:sz w:val="28"/>
           <w:szCs w:val="28"/>
         </w:rPr>
-        <w:t>(commpt)</w:t>
+        <w:t>(</w:t>
+      </w:r>
+      <w:proofErr w:type="spellStart"/>
+      <w:r>
+        <w:rPr>
+          <w:color w:val="000000" w:themeColor="text1"/>
+          <w:sz w:val="28"/>
+          <w:szCs w:val="28"/>
+        </w:rPr>
+        <w:t>commpt</w:t>
+      </w:r>
+      <w:proofErr w:type="spellEnd"/>
+      <w:r>
+        <w:rPr>
+          <w:color w:val="000000" w:themeColor="text1"/>
+          <w:sz w:val="28"/>
+          <w:szCs w:val="28"/>
+        </w:rPr>
+        <w:t>)</w:t>
       </w:r>
       <w:r>
         <w:rPr>
@@ -7823,6 +7935,7 @@
         </w:rPr>
         <w:t>需从</w:t>
       </w:r>
+      <w:proofErr w:type="spellStart"/>
       <w:r>
         <w:rPr>
           <w:rFonts w:hint="eastAsia"/>
@@ -7832,6 +7945,7 @@
         </w:rPr>
         <w:t>wx</w:t>
       </w:r>
+      <w:proofErr w:type="spellEnd"/>
       <w:r>
         <w:rPr>
           <w:rFonts w:hint="eastAsia"/>
@@ -7894,6 +8008,7 @@
         </w:rPr>
         <w:t>此处即</w:t>
       </w:r>
+      <w:proofErr w:type="spellStart"/>
       <w:r>
         <w:rPr>
           <w:rFonts w:hint="eastAsia"/>
@@ -7903,6 +8018,7 @@
         </w:rPr>
         <w:t>accessToken</w:t>
       </w:r>
+      <w:proofErr w:type="spellEnd"/>
       <w:r>
         <w:rPr>
           <w:rFonts w:hint="eastAsia"/>
@@ -7912,6 +8028,7 @@
         </w:rPr>
         <w:t>，本地系统登录态完全失效则需要在</w:t>
       </w:r>
+      <w:proofErr w:type="spellStart"/>
       <w:r>
         <w:rPr>
           <w:rFonts w:hint="eastAsia"/>
@@ -7921,6 +8038,7 @@
         </w:rPr>
         <w:t>wx</w:t>
       </w:r>
+      <w:proofErr w:type="spellEnd"/>
       <w:r>
         <w:rPr>
           <w:rFonts w:hint="eastAsia"/>
@@ -7930,6 +8048,7 @@
         </w:rPr>
         <w:t>小程序中重新登录以获取最新</w:t>
       </w:r>
+      <w:proofErr w:type="spellStart"/>
       <w:r>
         <w:rPr>
           <w:rFonts w:hint="eastAsia"/>
@@ -7939,6 +8058,7 @@
         </w:rPr>
         <w:t>accessToken</w:t>
       </w:r>
+      <w:proofErr w:type="spellEnd"/>
       <w:r>
         <w:rPr>
           <w:rFonts w:hint="eastAsia"/>
@@ -7948,13 +8068,67 @@
         </w:rPr>
         <w:t>。</w:t>
       </w:r>
-      <w:r>
+    </w:p>
+    <w:p>
+      <w:pPr>
+        <w:pStyle w:val="HTML"/>
+        <w:shd w:val="clear" w:color="auto" w:fill="FFFFFF"/>
+        <w:ind w:firstLine="560"/>
         <w:rPr>
           <w:rFonts w:hint="eastAsia"/>
           <w:color w:val="000000" w:themeColor="text1"/>
           <w:sz w:val="28"/>
           <w:szCs w:val="28"/>
         </w:rPr>
+      </w:pPr>
+      <w:r>
+        <w:rPr>
+          <w:rFonts w:hint="eastAsia"/>
+          <w:color w:val="000000" w:themeColor="text1"/>
+          <w:sz w:val="28"/>
+          <w:szCs w:val="28"/>
+        </w:rPr>
+        <w:t>如未获取到</w:t>
+      </w:r>
+      <w:proofErr w:type="spellStart"/>
+      <w:r>
+        <w:rPr>
+          <w:rFonts w:hint="eastAsia"/>
+          <w:color w:val="000000" w:themeColor="text1"/>
+          <w:sz w:val="28"/>
+          <w:szCs w:val="28"/>
+        </w:rPr>
+        <w:t>accessToken</w:t>
+      </w:r>
+      <w:proofErr w:type="spellEnd"/>
+      <w:r>
+        <w:rPr>
+          <w:rFonts w:hint="eastAsia"/>
+          <w:color w:val="000000" w:themeColor="text1"/>
+          <w:sz w:val="28"/>
+          <w:szCs w:val="28"/>
+        </w:rPr>
+        <w:t>则需要重新登录。</w:t>
+      </w:r>
+    </w:p>
+    <w:p>
+      <w:pPr>
+        <w:pStyle w:val="HTML"/>
+        <w:shd w:val="clear" w:color="auto" w:fill="FFFFFF"/>
+        <w:ind w:firstLine="560"/>
+        <w:rPr>
+          <w:color w:val="000000" w:themeColor="text1"/>
+          <w:sz w:val="28"/>
+          <w:szCs w:val="28"/>
+        </w:rPr>
+      </w:pPr>
+      <w:r>
+        <w:rPr>
+          <w:rFonts w:hint="eastAsia"/>
+          <w:color w:val="000000" w:themeColor="text1"/>
+          <w:sz w:val="28"/>
+          <w:szCs w:val="28"/>
+        </w:rPr>
         <w:t>*/</w:t>
       </w:r>
     </w:p>
@@ -7964,7 +8138,7 @@
         <w:shd w:val="clear" w:color="auto" w:fill="FFFFFF"/>
         <w:ind w:firstLine="560"/>
         <w:rPr>
-          <w:rFonts w:ascii="Menlo" w:hAnsi="Menlo" w:cs="Menlo" w:hint="eastAsia"/>
+          <w:rFonts w:ascii="Menlo" w:hAnsi="Menlo" w:cs="Menlo"/>
           <w:color w:val="000000" w:themeColor="text1"/>
           <w:sz w:val="28"/>
           <w:szCs w:val="28"/>
@@ -7999,21 +8173,14 @@
         <w:shd w:val="clear" w:color="auto" w:fill="FFFFFF"/>
         <w:ind w:firstLine="480"/>
         <w:rPr>
-          <w:rFonts w:ascii="Menlo" w:hAnsi="Menlo" w:cs="Menlo" w:hint="eastAsia"/>
-          <w:color w:val="000000" w:themeColor="text1"/>
-          <w:sz w:val="28"/>
-          <w:szCs w:val="28"/>
-        </w:rPr>
-      </w:pPr>
-      <w:r>
-        <w:rPr>
           <w:rFonts w:ascii="Menlo" w:hAnsi="Menlo" w:cs="Menlo"/>
           <w:color w:val="000000" w:themeColor="text1"/>
           <w:sz w:val="28"/>
           <w:szCs w:val="28"/>
         </w:rPr>
-        <w:t>fail</w:t>
-      </w:r>
+      </w:pPr>
+      <w:proofErr w:type="spellStart"/>
+      <w:proofErr w:type="gramStart"/>
       <w:r>
         <w:rPr>
           <w:rFonts w:ascii="Menlo" w:hAnsi="Menlo" w:cs="Menlo"/>
@@ -8021,7 +8188,7 @@
           <w:sz w:val="28"/>
           <w:szCs w:val="28"/>
         </w:rPr>
-        <w:t>:</w:t>
+        <w:t>fail:</w:t>
       </w:r>
       <w:r>
         <w:rPr>
@@ -8033,6 +8200,8 @@
         </w:rPr>
         <w:t>function</w:t>
       </w:r>
+      <w:proofErr w:type="spellEnd"/>
+      <w:proofErr w:type="gramEnd"/>
       <w:r>
         <w:rPr>
           <w:rFonts w:ascii="Menlo" w:hAnsi="Menlo" w:cs="Menlo"/>
@@ -8049,7 +8218,7 @@
         <w:ind w:left="60" w:firstLine="420"/>
         <w:jc w:val="left"/>
         <w:rPr>
-          <w:rFonts w:ascii="Times New Roman" w:eastAsia="Times New Roman" w:hAnsi="Times New Roman" w:cs="Times New Roman" w:hint="eastAsia"/>
+          <w:rFonts w:ascii="Times New Roman" w:eastAsia="Times New Roman" w:hAnsi="Times New Roman" w:cs="Times New Roman"/>
           <w:color w:val="000000" w:themeColor="text1"/>
           <w:kern w:val="0"/>
           <w:sz w:val="28"/>
@@ -8174,6 +8343,7 @@
         </w:rPr>
         <w:tab/>
       </w:r>
+      <w:proofErr w:type="spellStart"/>
       <w:r>
         <w:rPr>
           <w:rFonts w:ascii="Menlo" w:hAnsi="Menlo" w:cs="Menlo"/>
@@ -8181,7 +8351,37 @@
           <w:sz w:val="28"/>
           <w:szCs w:val="28"/>
         </w:rPr>
-        <w:t>wx.login({</w:t>
+        <w:t>wx.</w:t>
+      </w:r>
+      <w:proofErr w:type="gramStart"/>
+      <w:r>
+        <w:rPr>
+          <w:rFonts w:ascii="Menlo" w:hAnsi="Menlo" w:cs="Menlo"/>
+          <w:color w:val="000000" w:themeColor="text1"/>
+          <w:sz w:val="28"/>
+          <w:szCs w:val="28"/>
+        </w:rPr>
+        <w:t>login</w:t>
+      </w:r>
+      <w:proofErr w:type="spellEnd"/>
+      <w:r>
+        <w:rPr>
+          <w:rFonts w:ascii="Menlo" w:hAnsi="Menlo" w:cs="Menlo"/>
+          <w:color w:val="000000" w:themeColor="text1"/>
+          <w:sz w:val="28"/>
+          <w:szCs w:val="28"/>
+        </w:rPr>
+        <w:t>(</w:t>
+      </w:r>
+      <w:proofErr w:type="gramEnd"/>
+      <w:r>
+        <w:rPr>
+          <w:rFonts w:ascii="Menlo" w:hAnsi="Menlo" w:cs="Menlo"/>
+          <w:color w:val="000000" w:themeColor="text1"/>
+          <w:sz w:val="28"/>
+          <w:szCs w:val="28"/>
+        </w:rPr>
+        <w:t>{</w:t>
       </w:r>
       <w:r>
         <w:rPr>
@@ -8210,14 +8410,6 @@
           <w:szCs w:val="28"/>
         </w:rPr>
         <w:tab/>
-      </w:r>
-      <w:r>
-        <w:rPr>
-          <w:rFonts w:ascii="Menlo" w:hAnsi="Menlo" w:cs="Menlo"/>
-          <w:color w:val="000000" w:themeColor="text1"/>
-          <w:sz w:val="28"/>
-          <w:szCs w:val="28"/>
-        </w:rPr>
         <w:t xml:space="preserve">success: </w:t>
       </w:r>
       <w:r>
@@ -8266,7 +8458,17 @@
           <w:sz w:val="28"/>
           <w:szCs w:val="28"/>
         </w:rPr>
-        <w:t>(res.</w:t>
+        <w:t>(</w:t>
+      </w:r>
+      <w:proofErr w:type="spellStart"/>
+      <w:r>
+        <w:rPr>
+          <w:rFonts w:ascii="Menlo" w:hAnsi="Menlo" w:cs="Menlo"/>
+          <w:color w:val="000000" w:themeColor="text1"/>
+          <w:sz w:val="28"/>
+          <w:szCs w:val="28"/>
+        </w:rPr>
+        <w:t>res.</w:t>
       </w:r>
       <w:r>
         <w:rPr>
@@ -8278,6 +8480,7 @@
         </w:rPr>
         <w:t>code</w:t>
       </w:r>
+      <w:proofErr w:type="spellEnd"/>
       <w:r>
         <w:rPr>
           <w:rFonts w:ascii="Menlo" w:hAnsi="Menlo" w:cs="Menlo"/>
@@ -8294,7 +8497,7 @@
         <w:shd w:val="clear" w:color="auto" w:fill="FFFFFF"/>
         <w:ind w:firstLine="480"/>
         <w:rPr>
-          <w:rFonts w:ascii="Menlo" w:hAnsi="Menlo" w:cs="Menlo" w:hint="eastAsia"/>
+          <w:rFonts w:ascii="Menlo" w:hAnsi="Menlo" w:cs="Menlo"/>
           <w:color w:val="000000" w:themeColor="text1"/>
           <w:sz w:val="28"/>
           <w:szCs w:val="28"/>
@@ -8366,6 +8569,7 @@
         </w:rPr>
         <w:t>发起网络请求</w:t>
       </w:r>
+      <w:proofErr w:type="spellStart"/>
       <w:r>
         <w:rPr>
           <w:rFonts w:ascii="Menlo" w:hAnsi="Menlo" w:cs="Menlo"/>
@@ -8375,6 +8579,7 @@
         </w:rPr>
         <w:t>wx.request</w:t>
       </w:r>
+      <w:proofErr w:type="spellEnd"/>
       <w:r>
         <w:rPr>
           <w:rFonts w:ascii="Menlo" w:hAnsi="Menlo" w:cs="Menlo" w:hint="eastAsia"/>
@@ -8402,6 +8607,7 @@
         </w:rPr>
         <w:t>发送给</w:t>
       </w:r>
+      <w:proofErr w:type="spellStart"/>
       <w:r>
         <w:rPr>
           <w:rFonts w:ascii="Menlo" w:hAnsi="Menlo" w:cs="Menlo" w:hint="eastAsia"/>
@@ -8411,6 +8617,7 @@
         </w:rPr>
         <w:t>commpt</w:t>
       </w:r>
+      <w:proofErr w:type="spellEnd"/>
       <w:r>
         <w:rPr>
           <w:rFonts w:ascii="Menlo" w:hAnsi="Menlo" w:cs="Menlo" w:hint="eastAsia"/>
@@ -8431,6 +8638,7 @@
         </w:rPr>
         <w:t>请求</w:t>
       </w:r>
+      <w:proofErr w:type="spellStart"/>
       <w:r>
         <w:rPr>
           <w:rFonts w:ascii="Menlo" w:hAnsi="Menlo" w:cs="Menlo" w:hint="eastAsia"/>
@@ -8442,6 +8650,7 @@
         </w:rPr>
         <w:t>url</w:t>
       </w:r>
+      <w:proofErr w:type="spellEnd"/>
       <w:r>
         <w:rPr>
           <w:rFonts w:ascii="Menlo" w:hAnsi="Menlo" w:cs="Menlo" w:hint="eastAsia"/>
@@ -8462,7 +8671,31 @@
           <w:szCs w:val="28"/>
           <w:bdr w:val="none" w:sz="0" w:space="0" w:color="auto" w:frame="1"/>
         </w:rPr>
-        <w:t>https://api.weixin.qq.com/sns/jscode2session?appid=APPID&amp;secret=SECRET&amp;js_code=JSCODE&amp;grant_type=authorization_code</w:t>
+        <w:t>https://api.weixin.qq.com/sns/jscode2session?</w:t>
+      </w:r>
+      <w:proofErr w:type="gramStart"/>
+      <w:r>
+        <w:rPr>
+          <w:rFonts w:ascii="Consolas" w:hAnsi="Consolas"/>
+          <w:color w:val="000000" w:themeColor="text1"/>
+          <w:spacing w:val="3"/>
+          <w:sz w:val="28"/>
+          <w:szCs w:val="28"/>
+          <w:bdr w:val="none" w:sz="0" w:space="0" w:color="auto" w:frame="1"/>
+        </w:rPr>
+        <w:t>appid</w:t>
+      </w:r>
+      <w:proofErr w:type="gramEnd"/>
+      <w:r>
+        <w:rPr>
+          <w:rFonts w:ascii="Consolas" w:hAnsi="Consolas"/>
+          <w:color w:val="000000" w:themeColor="text1"/>
+          <w:spacing w:val="3"/>
+          <w:sz w:val="28"/>
+          <w:szCs w:val="28"/>
+          <w:bdr w:val="none" w:sz="0" w:space="0" w:color="auto" w:frame="1"/>
+        </w:rPr>
+        <w:t>=APPID&amp;secret=SECRET&amp;js_code=JSCODE&amp;grant_type=authorization_code</w:t>
       </w:r>
       <w:r>
         <w:rPr>
@@ -8482,7 +8715,7 @@
         <w:shd w:val="clear" w:color="auto" w:fill="F7F7F7"/>
         <w:ind w:firstLine="480"/>
         <w:rPr>
-          <w:rFonts w:ascii="Consolas" w:hAnsi="Consolas" w:hint="eastAsia"/>
+          <w:rFonts w:ascii="Consolas" w:hAnsi="Consolas"/>
           <w:color w:val="000000" w:themeColor="text1"/>
           <w:spacing w:val="3"/>
           <w:sz w:val="28"/>
@@ -8511,6 +8744,7 @@
         </w:rPr>
         <w:t>成功则会获取到</w:t>
       </w:r>
+      <w:proofErr w:type="spellStart"/>
       <w:r>
         <w:rPr>
           <w:color w:val="000000" w:themeColor="text1"/>
@@ -8519,6 +8753,7 @@
         </w:rPr>
         <w:t>openid</w:t>
       </w:r>
+      <w:proofErr w:type="spellEnd"/>
       <w:r>
         <w:rPr>
           <w:rFonts w:hint="eastAsia"/>
@@ -8528,6 +8763,7 @@
         </w:rPr>
         <w:t>和</w:t>
       </w:r>
+      <w:proofErr w:type="spellStart"/>
       <w:r>
         <w:rPr>
           <w:color w:val="000000" w:themeColor="text1"/>
@@ -8536,6 +8772,7 @@
         </w:rPr>
         <w:t>session_key</w:t>
       </w:r>
+      <w:proofErr w:type="spellEnd"/>
       <w:r>
         <w:rPr>
           <w:color w:val="000000" w:themeColor="text1"/>
@@ -8556,6 +8793,7 @@
         </w:rPr>
         <w:t xml:space="preserve"> </w:t>
       </w:r>
+      <w:proofErr w:type="spellStart"/>
       <w:r>
         <w:rPr>
           <w:rStyle w:val="hljs-string"/>
@@ -8568,6 +8806,7 @@
         </w:rPr>
         <w:t>unionid</w:t>
       </w:r>
+      <w:proofErr w:type="spellEnd"/>
       <w:r>
         <w:rPr>
           <w:rStyle w:val="hljs-string"/>
@@ -8586,12 +8825,30 @@
         <w:pStyle w:val="HTML"/>
         <w:ind w:firstLine="480"/>
         <w:rPr>
+          <w:color w:val="000000" w:themeColor="text1"/>
+          <w:sz w:val="28"/>
+          <w:szCs w:val="28"/>
+        </w:rPr>
+      </w:pPr>
+      <w:r>
+        <w:rPr>
           <w:rFonts w:hint="eastAsia"/>
           <w:color w:val="000000" w:themeColor="text1"/>
           <w:sz w:val="28"/>
           <w:szCs w:val="28"/>
         </w:rPr>
-      </w:pPr>
+        <w:t>失败则会获取到</w:t>
+      </w:r>
+      <w:proofErr w:type="spellStart"/>
+      <w:r>
+        <w:rPr>
+          <w:color w:val="000000" w:themeColor="text1"/>
+          <w:sz w:val="28"/>
+          <w:szCs w:val="28"/>
+        </w:rPr>
+        <w:t>errcode</w:t>
+      </w:r>
+      <w:proofErr w:type="spellEnd"/>
       <w:r>
         <w:rPr>
           <w:rFonts w:hint="eastAsia"/>
@@ -8599,16 +8856,30 @@
           <w:sz w:val="28"/>
           <w:szCs w:val="28"/>
         </w:rPr>
-        <w:t>失败则会获取到</w:t>
-      </w:r>
-      <w:r>
-        <w:rPr>
-          <w:color w:val="000000" w:themeColor="text1"/>
-          <w:sz w:val="28"/>
-          <w:szCs w:val="28"/>
-        </w:rPr>
-        <w:t>errcode</w:t>
-      </w:r>
+        <w:t>和</w:t>
+      </w:r>
+      <w:proofErr w:type="spellStart"/>
+      <w:r>
+        <w:rPr>
+          <w:color w:val="000000" w:themeColor="text1"/>
+          <w:sz w:val="28"/>
+          <w:szCs w:val="28"/>
+        </w:rPr>
+        <w:t>errmsg</w:t>
+      </w:r>
+      <w:proofErr w:type="spellEnd"/>
+    </w:p>
+    <w:p>
+      <w:pPr>
+        <w:pStyle w:val="HTML"/>
+        <w:shd w:val="clear" w:color="auto" w:fill="FFFFFF"/>
+        <w:ind w:firstLine="480"/>
+        <w:rPr>
+          <w:color w:val="000000" w:themeColor="text1"/>
+          <w:sz w:val="28"/>
+          <w:szCs w:val="28"/>
+        </w:rPr>
+      </w:pPr>
       <w:r>
         <w:rPr>
           <w:rFonts w:hint="eastAsia"/>
@@ -8616,15 +8887,350 @@
           <w:sz w:val="28"/>
           <w:szCs w:val="28"/>
         </w:rPr>
-        <w:t>和</w:t>
-      </w:r>
-      <w:r>
-        <w:rPr>
-          <w:color w:val="000000" w:themeColor="text1"/>
-          <w:sz w:val="28"/>
-          <w:szCs w:val="28"/>
-        </w:rPr>
-        <w:t>errmsg</w:t>
+        <w:t>成功获取到</w:t>
+      </w:r>
+      <w:proofErr w:type="spellStart"/>
+      <w:r>
+        <w:rPr>
+          <w:color w:val="000000" w:themeColor="text1"/>
+          <w:sz w:val="28"/>
+          <w:szCs w:val="28"/>
+        </w:rPr>
+        <w:t>open</w:t>
+      </w:r>
+      <w:r>
+        <w:rPr>
+          <w:rFonts w:hint="eastAsia"/>
+          <w:color w:val="000000" w:themeColor="text1"/>
+          <w:sz w:val="28"/>
+          <w:szCs w:val="28"/>
+        </w:rPr>
+        <w:t>i</w:t>
+      </w:r>
+      <w:r>
+        <w:rPr>
+          <w:color w:val="000000" w:themeColor="text1"/>
+          <w:sz w:val="28"/>
+          <w:szCs w:val="28"/>
+        </w:rPr>
+        <w:t>d</w:t>
+      </w:r>
+      <w:proofErr w:type="spellEnd"/>
+      <w:r>
+        <w:rPr>
+          <w:rFonts w:hint="eastAsia"/>
+          <w:color w:val="000000" w:themeColor="text1"/>
+          <w:sz w:val="28"/>
+          <w:szCs w:val="28"/>
+        </w:rPr>
+        <w:t>、</w:t>
+      </w:r>
+      <w:proofErr w:type="spellStart"/>
+      <w:r>
+        <w:rPr>
+          <w:color w:val="000000" w:themeColor="text1"/>
+          <w:sz w:val="28"/>
+          <w:szCs w:val="28"/>
+        </w:rPr>
+        <w:t>session_key</w:t>
+      </w:r>
+      <w:proofErr w:type="spellEnd"/>
+      <w:r>
+        <w:rPr>
+          <w:rFonts w:hint="eastAsia"/>
+          <w:color w:val="000000" w:themeColor="text1"/>
+          <w:sz w:val="28"/>
+          <w:szCs w:val="28"/>
+        </w:rPr>
+        <w:t>后，</w:t>
+      </w:r>
+      <w:r>
+        <w:rPr>
+          <w:rFonts w:hint="eastAsia"/>
+          <w:color w:val="000000" w:themeColor="text1"/>
+          <w:sz w:val="28"/>
+          <w:szCs w:val="28"/>
+        </w:rPr>
+        <w:t>公共服务平台生成随机</w:t>
+      </w:r>
+      <w:r>
+        <w:rPr>
+          <w:color w:val="000000" w:themeColor="text1"/>
+          <w:sz w:val="28"/>
+          <w:szCs w:val="28"/>
+        </w:rPr>
+        <w:t>session</w:t>
+      </w:r>
+      <w:r>
+        <w:rPr>
+          <w:rFonts w:hint="eastAsia"/>
+          <w:color w:val="000000" w:themeColor="text1"/>
+          <w:sz w:val="28"/>
+          <w:szCs w:val="28"/>
+        </w:rPr>
+        <w:t>作为第三方</w:t>
+      </w:r>
+      <w:r>
+        <w:rPr>
+          <w:rFonts w:hint="eastAsia"/>
+          <w:color w:val="000000" w:themeColor="text1"/>
+          <w:sz w:val="28"/>
+          <w:szCs w:val="28"/>
+        </w:rPr>
+        <w:t>3rd</w:t>
+      </w:r>
+      <w:r>
+        <w:rPr>
+          <w:color w:val="000000" w:themeColor="text1"/>
+          <w:sz w:val="28"/>
+          <w:szCs w:val="28"/>
+        </w:rPr>
+        <w:t>_</w:t>
+      </w:r>
+      <w:r>
+        <w:rPr>
+          <w:rFonts w:hint="eastAsia"/>
+          <w:color w:val="000000" w:themeColor="text1"/>
+          <w:sz w:val="28"/>
+          <w:szCs w:val="28"/>
+        </w:rPr>
+        <w:t>session</w:t>
+      </w:r>
+      <w:r>
+        <w:rPr>
+          <w:rFonts w:hint="eastAsia"/>
+          <w:color w:val="000000" w:themeColor="text1"/>
+          <w:sz w:val="28"/>
+          <w:szCs w:val="28"/>
+        </w:rPr>
+        <w:t>，维护小程序在本系统中的登录状态。</w:t>
+      </w:r>
+      <w:r>
+        <w:rPr>
+          <w:rFonts w:hint="eastAsia"/>
+          <w:color w:val="000000" w:themeColor="text1"/>
+          <w:sz w:val="28"/>
+          <w:szCs w:val="28"/>
+        </w:rPr>
+        <w:t>此处即为该</w:t>
+      </w:r>
+      <w:r>
+        <w:rPr>
+          <w:rFonts w:hint="eastAsia"/>
+          <w:color w:val="000000" w:themeColor="text1"/>
+          <w:sz w:val="28"/>
+          <w:szCs w:val="28"/>
+        </w:rPr>
+        <w:t>用户唯一标识</w:t>
+      </w:r>
+      <w:proofErr w:type="spellStart"/>
+      <w:r>
+        <w:rPr>
+          <w:rFonts w:hint="eastAsia"/>
+          <w:color w:val="000000" w:themeColor="text1"/>
+          <w:sz w:val="28"/>
+          <w:szCs w:val="28"/>
+        </w:rPr>
+        <w:t>openid</w:t>
+      </w:r>
+      <w:proofErr w:type="spellEnd"/>
+      <w:r>
+        <w:rPr>
+          <w:rFonts w:hint="eastAsia"/>
+          <w:color w:val="000000" w:themeColor="text1"/>
+          <w:sz w:val="28"/>
+          <w:szCs w:val="28"/>
+        </w:rPr>
+        <w:t>绑定的用户</w:t>
+      </w:r>
+      <w:proofErr w:type="spellStart"/>
+      <w:r>
+        <w:rPr>
+          <w:color w:val="000000" w:themeColor="text1"/>
+          <w:sz w:val="28"/>
+          <w:szCs w:val="28"/>
+        </w:rPr>
+        <w:t>userId</w:t>
+      </w:r>
+      <w:proofErr w:type="spellEnd"/>
+      <w:r>
+        <w:rPr>
+          <w:rFonts w:hint="eastAsia"/>
+          <w:color w:val="000000" w:themeColor="text1"/>
+          <w:sz w:val="28"/>
+          <w:szCs w:val="28"/>
+        </w:rPr>
+        <w:t>下</w:t>
+      </w:r>
+      <w:proofErr w:type="spellStart"/>
+      <w:r>
+        <w:rPr>
+          <w:rFonts w:hint="eastAsia"/>
+          <w:color w:val="000000" w:themeColor="text1"/>
+          <w:sz w:val="28"/>
+          <w:szCs w:val="28"/>
+        </w:rPr>
+        <w:t>jwt</w:t>
+      </w:r>
+      <w:proofErr w:type="spellEnd"/>
+      <w:r>
+        <w:rPr>
+          <w:rFonts w:hint="eastAsia"/>
+          <w:color w:val="000000" w:themeColor="text1"/>
+          <w:sz w:val="28"/>
+          <w:szCs w:val="28"/>
+        </w:rPr>
+        <w:t>生成的</w:t>
+      </w:r>
+      <w:proofErr w:type="spellStart"/>
+      <w:r>
+        <w:rPr>
+          <w:color w:val="000000" w:themeColor="text1"/>
+          <w:sz w:val="28"/>
+          <w:szCs w:val="28"/>
+        </w:rPr>
+        <w:t>accessToken</w:t>
+      </w:r>
+      <w:proofErr w:type="spellEnd"/>
+      <w:r>
+        <w:rPr>
+          <w:rFonts w:hint="eastAsia"/>
+          <w:color w:val="000000" w:themeColor="text1"/>
+          <w:sz w:val="28"/>
+          <w:szCs w:val="28"/>
+        </w:rPr>
+        <w:t>。</w:t>
+      </w:r>
+      <w:proofErr w:type="spellStart"/>
+      <w:r>
+        <w:rPr>
+          <w:color w:val="000000" w:themeColor="text1"/>
+          <w:sz w:val="28"/>
+          <w:szCs w:val="28"/>
+        </w:rPr>
+        <w:t>accessToken</w:t>
+      </w:r>
+      <w:proofErr w:type="spellEnd"/>
+      <w:r>
+        <w:rPr>
+          <w:rFonts w:hint="eastAsia"/>
+          <w:color w:val="000000" w:themeColor="text1"/>
+          <w:sz w:val="28"/>
+          <w:szCs w:val="28"/>
+        </w:rPr>
+        <w:t>本地生成或刷新后发送到</w:t>
+      </w:r>
+      <w:proofErr w:type="spellStart"/>
+      <w:r>
+        <w:rPr>
+          <w:rFonts w:hint="eastAsia"/>
+          <w:color w:val="000000" w:themeColor="text1"/>
+          <w:sz w:val="28"/>
+          <w:szCs w:val="28"/>
+        </w:rPr>
+        <w:t>wx</w:t>
+      </w:r>
+      <w:proofErr w:type="spellEnd"/>
+      <w:r>
+        <w:rPr>
+          <w:rFonts w:hint="eastAsia"/>
+          <w:color w:val="000000" w:themeColor="text1"/>
+          <w:sz w:val="28"/>
+          <w:szCs w:val="28"/>
+        </w:rPr>
+        <w:t>小程序端存入</w:t>
+      </w:r>
+      <w:r>
+        <w:rPr>
+          <w:rFonts w:hint="eastAsia"/>
+          <w:color w:val="000000" w:themeColor="text1"/>
+          <w:sz w:val="28"/>
+          <w:szCs w:val="28"/>
+        </w:rPr>
+        <w:t>storage</w:t>
+      </w:r>
+      <w:r>
+        <w:rPr>
+          <w:rFonts w:hint="eastAsia"/>
+          <w:color w:val="000000" w:themeColor="text1"/>
+          <w:sz w:val="28"/>
+          <w:szCs w:val="28"/>
+        </w:rPr>
+        <w:t>，调用本地</w:t>
+      </w:r>
+      <w:r>
+        <w:rPr>
+          <w:color w:val="000000" w:themeColor="text1"/>
+          <w:sz w:val="28"/>
+          <w:szCs w:val="28"/>
+        </w:rPr>
+        <w:t>(</w:t>
+      </w:r>
+      <w:proofErr w:type="spellStart"/>
+      <w:r>
+        <w:rPr>
+          <w:color w:val="000000" w:themeColor="text1"/>
+          <w:sz w:val="28"/>
+          <w:szCs w:val="28"/>
+        </w:rPr>
+        <w:t>commpt</w:t>
+      </w:r>
+      <w:proofErr w:type="spellEnd"/>
+      <w:r>
+        <w:rPr>
+          <w:color w:val="000000" w:themeColor="text1"/>
+          <w:sz w:val="28"/>
+          <w:szCs w:val="28"/>
+        </w:rPr>
+        <w:t>)</w:t>
+      </w:r>
+      <w:r>
+        <w:rPr>
+          <w:rFonts w:hint="eastAsia"/>
+          <w:color w:val="000000" w:themeColor="text1"/>
+          <w:sz w:val="28"/>
+          <w:szCs w:val="28"/>
+        </w:rPr>
+        <w:t>业务发起</w:t>
+      </w:r>
+      <w:proofErr w:type="spellStart"/>
+      <w:r>
+        <w:rPr>
+          <w:rFonts w:ascii="Menlo" w:hAnsi="Menlo" w:cs="Menlo"/>
+          <w:color w:val="000000" w:themeColor="text1"/>
+          <w:sz w:val="28"/>
+          <w:szCs w:val="28"/>
+        </w:rPr>
+        <w:t>wx.request</w:t>
+      </w:r>
+      <w:proofErr w:type="spellEnd"/>
+      <w:r>
+        <w:rPr>
+          <w:rFonts w:ascii="Menlo" w:hAnsi="Menlo" w:cs="Menlo" w:hint="eastAsia"/>
+          <w:color w:val="000000" w:themeColor="text1"/>
+          <w:sz w:val="28"/>
+          <w:szCs w:val="28"/>
+        </w:rPr>
+        <w:t>时带上参</w:t>
+      </w:r>
+      <w:proofErr w:type="spellStart"/>
+      <w:r>
+        <w:rPr>
+          <w:color w:val="000000" w:themeColor="text1"/>
+          <w:sz w:val="28"/>
+          <w:szCs w:val="28"/>
+        </w:rPr>
+        <w:t>accessToken</w:t>
+      </w:r>
+      <w:proofErr w:type="spellEnd"/>
+      <w:r>
+        <w:rPr>
+          <w:rFonts w:hint="eastAsia"/>
+          <w:color w:val="000000" w:themeColor="text1"/>
+          <w:sz w:val="28"/>
+          <w:szCs w:val="28"/>
+        </w:rPr>
+        <w:t>。</w:t>
       </w:r>
     </w:p>
     <w:p>
@@ -8633,12 +9239,30 @@
         <w:shd w:val="clear" w:color="auto" w:fill="FFFFFF"/>
         <w:ind w:firstLine="480"/>
         <w:rPr>
+          <w:color w:val="000000" w:themeColor="text1"/>
+          <w:sz w:val="28"/>
+          <w:szCs w:val="28"/>
+        </w:rPr>
+      </w:pPr>
+      <w:r>
+        <w:rPr>
           <w:rFonts w:hint="eastAsia"/>
           <w:color w:val="000000" w:themeColor="text1"/>
           <w:sz w:val="28"/>
           <w:szCs w:val="28"/>
         </w:rPr>
-      </w:pPr>
+        <w:t>注：</w:t>
+      </w:r>
+      <w:proofErr w:type="spellStart"/>
+      <w:r>
+        <w:rPr>
+          <w:color w:val="000000" w:themeColor="text1"/>
+          <w:sz w:val="28"/>
+          <w:szCs w:val="28"/>
+        </w:rPr>
+        <w:t>session_key</w:t>
+      </w:r>
+      <w:proofErr w:type="spellEnd"/>
       <w:r>
         <w:rPr>
           <w:rFonts w:hint="eastAsia"/>
@@ -8646,16 +9270,9 @@
           <w:sz w:val="28"/>
           <w:szCs w:val="28"/>
         </w:rPr>
-        <w:t>成功获取到</w:t>
-      </w:r>
-      <w:r>
-        <w:rPr>
-          <w:color w:val="000000" w:themeColor="text1"/>
-          <w:sz w:val="28"/>
-          <w:szCs w:val="28"/>
-        </w:rPr>
-        <w:t>open</w:t>
-      </w:r>
+        <w:t>不回传到</w:t>
+      </w:r>
+      <w:proofErr w:type="spellStart"/>
       <w:r>
         <w:rPr>
           <w:rFonts w:hint="eastAsia"/>
@@ -8663,344 +9280,9 @@
           <w:sz w:val="28"/>
           <w:szCs w:val="28"/>
         </w:rPr>
-        <w:t>i</w:t>
-      </w:r>
-      <w:r>
-        <w:rPr>
-          <w:color w:val="000000" w:themeColor="text1"/>
-          <w:sz w:val="28"/>
-          <w:szCs w:val="28"/>
-        </w:rPr>
-        <w:t>d</w:t>
-      </w:r>
-      <w:r>
-        <w:rPr>
-          <w:rFonts w:hint="eastAsia"/>
-          <w:color w:val="000000" w:themeColor="text1"/>
-          <w:sz w:val="28"/>
-          <w:szCs w:val="28"/>
-        </w:rPr>
-        <w:t>、</w:t>
-      </w:r>
-      <w:r>
-        <w:rPr>
-          <w:color w:val="000000" w:themeColor="text1"/>
-          <w:sz w:val="28"/>
-          <w:szCs w:val="28"/>
-        </w:rPr>
-        <w:t>session_key</w:t>
-      </w:r>
-      <w:r>
-        <w:rPr>
-          <w:rFonts w:hint="eastAsia"/>
-          <w:color w:val="000000" w:themeColor="text1"/>
-          <w:sz w:val="28"/>
-          <w:szCs w:val="28"/>
-        </w:rPr>
-        <w:t>后，</w:t>
-      </w:r>
-      <w:r>
-        <w:rPr>
-          <w:rFonts w:hint="eastAsia"/>
-          <w:color w:val="000000" w:themeColor="text1"/>
-          <w:sz w:val="28"/>
-          <w:szCs w:val="28"/>
-        </w:rPr>
-        <w:t>公共服务平台生成随机</w:t>
-      </w:r>
-      <w:r>
-        <w:rPr>
-          <w:color w:val="000000" w:themeColor="text1"/>
-          <w:sz w:val="28"/>
-          <w:szCs w:val="28"/>
-        </w:rPr>
-        <w:t>session</w:t>
-      </w:r>
-      <w:r>
-        <w:rPr>
-          <w:rFonts w:hint="eastAsia"/>
-          <w:color w:val="000000" w:themeColor="text1"/>
-          <w:sz w:val="28"/>
-          <w:szCs w:val="28"/>
-        </w:rPr>
-        <w:t>作为第三方</w:t>
-      </w:r>
-      <w:r>
-        <w:rPr>
-          <w:rFonts w:hint="eastAsia"/>
-          <w:color w:val="000000" w:themeColor="text1"/>
-          <w:sz w:val="28"/>
-          <w:szCs w:val="28"/>
-        </w:rPr>
-        <w:t>3rd</w:t>
-      </w:r>
-      <w:r>
-        <w:rPr>
-          <w:color w:val="000000" w:themeColor="text1"/>
-          <w:sz w:val="28"/>
-          <w:szCs w:val="28"/>
-        </w:rPr>
-        <w:t>_</w:t>
-      </w:r>
-      <w:r>
-        <w:rPr>
-          <w:rFonts w:hint="eastAsia"/>
-          <w:color w:val="000000" w:themeColor="text1"/>
-          <w:sz w:val="28"/>
-          <w:szCs w:val="28"/>
-        </w:rPr>
-        <w:t>session</w:t>
-      </w:r>
-      <w:r>
-        <w:rPr>
-          <w:rFonts w:hint="eastAsia"/>
-          <w:color w:val="000000" w:themeColor="text1"/>
-          <w:sz w:val="28"/>
-          <w:szCs w:val="28"/>
-        </w:rPr>
-        <w:t>，维护小程序在本系统中的登录状态。</w:t>
-      </w:r>
-      <w:r>
-        <w:rPr>
-          <w:rFonts w:hint="eastAsia"/>
-          <w:color w:val="000000" w:themeColor="text1"/>
-          <w:sz w:val="28"/>
-          <w:szCs w:val="28"/>
-        </w:rPr>
-        <w:t>此处即为该</w:t>
-      </w:r>
-      <w:r>
-        <w:rPr>
-          <w:rFonts w:hint="eastAsia"/>
-          <w:color w:val="000000" w:themeColor="text1"/>
-          <w:sz w:val="28"/>
-          <w:szCs w:val="28"/>
-        </w:rPr>
-        <w:t>用户唯一标识</w:t>
-      </w:r>
-      <w:r>
-        <w:rPr>
-          <w:rFonts w:hint="eastAsia"/>
-          <w:color w:val="000000" w:themeColor="text1"/>
-          <w:sz w:val="28"/>
-          <w:szCs w:val="28"/>
-        </w:rPr>
-        <w:t>openid</w:t>
-      </w:r>
-      <w:r>
-        <w:rPr>
-          <w:rFonts w:hint="eastAsia"/>
-          <w:color w:val="000000" w:themeColor="text1"/>
-          <w:sz w:val="28"/>
-          <w:szCs w:val="28"/>
-        </w:rPr>
-        <w:t>绑定的用户</w:t>
-      </w:r>
-      <w:r>
-        <w:rPr>
-          <w:color w:val="000000" w:themeColor="text1"/>
-          <w:sz w:val="28"/>
-          <w:szCs w:val="28"/>
-        </w:rPr>
-        <w:t>userId</w:t>
-      </w:r>
-      <w:r>
-        <w:rPr>
-          <w:rFonts w:hint="eastAsia"/>
-          <w:color w:val="000000" w:themeColor="text1"/>
-          <w:sz w:val="28"/>
-          <w:szCs w:val="28"/>
-        </w:rPr>
-        <w:t>下</w:t>
-      </w:r>
-      <w:r>
-        <w:rPr>
-          <w:rFonts w:hint="eastAsia"/>
-          <w:color w:val="000000" w:themeColor="text1"/>
-          <w:sz w:val="28"/>
-          <w:szCs w:val="28"/>
-        </w:rPr>
-        <w:t>jwt</w:t>
-      </w:r>
-      <w:r>
-        <w:rPr>
-          <w:rFonts w:hint="eastAsia"/>
-          <w:color w:val="000000" w:themeColor="text1"/>
-          <w:sz w:val="28"/>
-          <w:szCs w:val="28"/>
-        </w:rPr>
-        <w:t>生成的</w:t>
-      </w:r>
-      <w:r>
-        <w:rPr>
-          <w:color w:val="000000" w:themeColor="text1"/>
-          <w:sz w:val="28"/>
-          <w:szCs w:val="28"/>
-        </w:rPr>
-        <w:t>accessToken</w:t>
-      </w:r>
-      <w:r>
-        <w:rPr>
-          <w:rFonts w:hint="eastAsia"/>
-          <w:color w:val="000000" w:themeColor="text1"/>
-          <w:sz w:val="28"/>
-          <w:szCs w:val="28"/>
-        </w:rPr>
-        <w:t>。</w:t>
-      </w:r>
-      <w:r>
-        <w:rPr>
-          <w:color w:val="000000" w:themeColor="text1"/>
-          <w:sz w:val="28"/>
-          <w:szCs w:val="28"/>
-        </w:rPr>
-        <w:t>accessToken</w:t>
-      </w:r>
-      <w:r>
-        <w:rPr>
-          <w:rFonts w:hint="eastAsia"/>
-          <w:color w:val="000000" w:themeColor="text1"/>
-          <w:sz w:val="28"/>
-          <w:szCs w:val="28"/>
-        </w:rPr>
-        <w:t>本地生成或刷新后发送到</w:t>
-      </w:r>
-      <w:r>
-        <w:rPr>
-          <w:rFonts w:hint="eastAsia"/>
-          <w:color w:val="000000" w:themeColor="text1"/>
-          <w:sz w:val="28"/>
-          <w:szCs w:val="28"/>
-        </w:rPr>
         <w:t>wx</w:t>
       </w:r>
-      <w:r>
-        <w:rPr>
-          <w:rFonts w:hint="eastAsia"/>
-          <w:color w:val="000000" w:themeColor="text1"/>
-          <w:sz w:val="28"/>
-          <w:szCs w:val="28"/>
-        </w:rPr>
-        <w:t>小程序端存入</w:t>
-      </w:r>
-      <w:r>
-        <w:rPr>
-          <w:rFonts w:hint="eastAsia"/>
-          <w:color w:val="000000" w:themeColor="text1"/>
-          <w:sz w:val="28"/>
-          <w:szCs w:val="28"/>
-        </w:rPr>
-        <w:t>storage</w:t>
-      </w:r>
-      <w:r>
-        <w:rPr>
-          <w:rFonts w:hint="eastAsia"/>
-          <w:color w:val="000000" w:themeColor="text1"/>
-          <w:sz w:val="28"/>
-          <w:szCs w:val="28"/>
-        </w:rPr>
-        <w:t>，调用本地</w:t>
-      </w:r>
-      <w:r>
-        <w:rPr>
-          <w:color w:val="000000" w:themeColor="text1"/>
-          <w:sz w:val="28"/>
-          <w:szCs w:val="28"/>
-        </w:rPr>
-        <w:t>(commpt)</w:t>
-      </w:r>
-      <w:r>
-        <w:rPr>
-          <w:rFonts w:hint="eastAsia"/>
-          <w:color w:val="000000" w:themeColor="text1"/>
-          <w:sz w:val="28"/>
-          <w:szCs w:val="28"/>
-        </w:rPr>
-        <w:t>业务发起</w:t>
-      </w:r>
-      <w:r>
-        <w:rPr>
-          <w:rFonts w:ascii="Menlo" w:hAnsi="Menlo" w:cs="Menlo"/>
-          <w:color w:val="000000" w:themeColor="text1"/>
-          <w:sz w:val="28"/>
-          <w:szCs w:val="28"/>
-        </w:rPr>
-        <w:t>wx.request</w:t>
-      </w:r>
-      <w:r>
-        <w:rPr>
-          <w:rFonts w:ascii="Menlo" w:hAnsi="Menlo" w:cs="Menlo" w:hint="eastAsia"/>
-          <w:color w:val="000000" w:themeColor="text1"/>
-          <w:sz w:val="28"/>
-          <w:szCs w:val="28"/>
-        </w:rPr>
-        <w:t>时带上参</w:t>
-      </w:r>
-      <w:r>
-        <w:rPr>
-          <w:color w:val="000000" w:themeColor="text1"/>
-          <w:sz w:val="28"/>
-          <w:szCs w:val="28"/>
-        </w:rPr>
-        <w:t>accessToken</w:t>
-      </w:r>
-      <w:r>
-        <w:rPr>
-          <w:rFonts w:hint="eastAsia"/>
-          <w:color w:val="000000" w:themeColor="text1"/>
-          <w:sz w:val="28"/>
-          <w:szCs w:val="28"/>
-        </w:rPr>
-        <w:t>。</w:t>
-      </w:r>
-    </w:p>
-    <w:p>
-      <w:pPr>
-        <w:pStyle w:val="HTML"/>
-        <w:shd w:val="clear" w:color="auto" w:fill="FFFFFF"/>
-        <w:ind w:firstLine="480"/>
-        <w:rPr>
-          <w:rFonts w:hint="eastAsia"/>
-          <w:color w:val="000000" w:themeColor="text1"/>
-          <w:sz w:val="28"/>
-          <w:szCs w:val="28"/>
-        </w:rPr>
-      </w:pPr>
-      <w:r>
-        <w:rPr>
-          <w:rFonts w:hint="eastAsia"/>
-          <w:color w:val="000000" w:themeColor="text1"/>
-          <w:sz w:val="28"/>
-          <w:szCs w:val="28"/>
-        </w:rPr>
-        <w:t>注：</w:t>
-      </w:r>
-      <w:r>
-        <w:rPr>
-          <w:color w:val="000000" w:themeColor="text1"/>
-          <w:sz w:val="28"/>
-          <w:szCs w:val="28"/>
-        </w:rPr>
-        <w:t>session_key</w:t>
-      </w:r>
-      <w:r>
-        <w:rPr>
-          <w:rFonts w:hint="eastAsia"/>
-          <w:color w:val="000000" w:themeColor="text1"/>
-          <w:sz w:val="28"/>
-          <w:szCs w:val="28"/>
-        </w:rPr>
-        <w:t>不回传到</w:t>
-      </w:r>
-      <w:r>
-        <w:rPr>
-          <w:rFonts w:hint="eastAsia"/>
-          <w:color w:val="000000" w:themeColor="text1"/>
-          <w:sz w:val="28"/>
-          <w:szCs w:val="28"/>
-        </w:rPr>
-        <w:t>wx</w:t>
-      </w:r>
+      <w:proofErr w:type="spellEnd"/>
       <w:r>
         <w:rPr>
           <w:rFonts w:hint="eastAsia"/>
@@ -9069,7 +9351,7 @@
         <w:shd w:val="clear" w:color="auto" w:fill="FFFFFF"/>
         <w:ind w:left="840"/>
         <w:rPr>
-          <w:rFonts w:ascii="Menlo" w:hAnsi="Menlo" w:cs="Menlo" w:hint="eastAsia"/>
+          <w:rFonts w:ascii="Menlo" w:hAnsi="Menlo" w:cs="Menlo"/>
           <w:color w:val="000000" w:themeColor="text1"/>
           <w:sz w:val="28"/>
           <w:szCs w:val="28"/>
@@ -9180,19 +9462,19 @@
         <w:shd w:val="clear" w:color="auto" w:fill="FFFFFF"/>
         <w:ind w:firstLine="480"/>
         <w:rPr>
-          <w:rFonts w:ascii="Menlo" w:hAnsi="Menlo" w:cs="Menlo" w:hint="eastAsia"/>
-          <w:color w:val="000000" w:themeColor="text1"/>
-          <w:sz w:val="28"/>
-          <w:szCs w:val="28"/>
-        </w:rPr>
-      </w:pPr>
-      <w:r>
-        <w:rPr>
           <w:rFonts w:ascii="Menlo" w:hAnsi="Menlo" w:cs="Menlo"/>
           <w:color w:val="000000" w:themeColor="text1"/>
           <w:sz w:val="28"/>
           <w:szCs w:val="28"/>
         </w:rPr>
+      </w:pPr>
+      <w:r>
+        <w:rPr>
+          <w:rFonts w:ascii="Menlo" w:hAnsi="Menlo" w:cs="Menlo"/>
+          <w:color w:val="000000" w:themeColor="text1"/>
+          <w:sz w:val="28"/>
+          <w:szCs w:val="28"/>
+        </w:rPr>
         <w:t>}</w:t>
       </w:r>
     </w:p>
@@ -9201,19 +9483,19 @@
         <w:pStyle w:val="HTML"/>
         <w:shd w:val="clear" w:color="auto" w:fill="FFFFFF"/>
         <w:rPr>
-          <w:rFonts w:ascii="Menlo" w:hAnsi="Menlo" w:cs="Menlo" w:hint="eastAsia"/>
-          <w:color w:val="000000" w:themeColor="text1"/>
-          <w:sz w:val="28"/>
-          <w:szCs w:val="28"/>
-        </w:rPr>
-      </w:pPr>
-      <w:r>
-        <w:rPr>
           <w:rFonts w:ascii="Menlo" w:hAnsi="Menlo" w:cs="Menlo"/>
           <w:color w:val="000000" w:themeColor="text1"/>
           <w:sz w:val="28"/>
           <w:szCs w:val="28"/>
         </w:rPr>
+      </w:pPr>
+      <w:r>
+        <w:rPr>
+          <w:rFonts w:ascii="Menlo" w:hAnsi="Menlo" w:cs="Menlo"/>
+          <w:color w:val="000000" w:themeColor="text1"/>
+          <w:sz w:val="28"/>
+          <w:szCs w:val="28"/>
+        </w:rPr>
         <w:t>})</w:t>
       </w:r>
     </w:p>
@@ -9222,17 +9504,17 @@
         <w:pStyle w:val="HTML"/>
         <w:shd w:val="clear" w:color="auto" w:fill="FFFFFF"/>
         <w:rPr>
-          <w:rFonts w:ascii="Menlo" w:hAnsi="Menlo" w:cs="Menlo" w:hint="eastAsia"/>
-          <w:color w:val="000000" w:themeColor="text1"/>
-          <w:sz w:val="28"/>
-          <w:szCs w:val="28"/>
-        </w:rPr>
-      </w:pPr>
-    </w:p>
-    <w:p>
-      <w:pPr>
-        <w:rPr>
-          <w:rFonts w:ascii="Microsoft YaHei" w:eastAsia="Microsoft YaHei" w:hAnsi="Microsoft YaHei" w:hint="eastAsia"/>
+          <w:rFonts w:ascii="Menlo" w:hAnsi="Menlo" w:cs="Menlo"/>
+          <w:color w:val="000000" w:themeColor="text1"/>
+          <w:sz w:val="28"/>
+          <w:szCs w:val="28"/>
+        </w:rPr>
+      </w:pPr>
+    </w:p>
+    <w:p>
+      <w:pPr>
+        <w:rPr>
+          <w:rFonts w:ascii="Microsoft YaHei" w:eastAsia="Microsoft YaHei" w:hAnsi="Microsoft YaHei"/>
           <w:sz w:val="32"/>
           <w:szCs w:val="32"/>
         </w:rPr>
@@ -9251,23 +9533,21 @@
         <w:pStyle w:val="HTML"/>
         <w:shd w:val="clear" w:color="auto" w:fill="FFFFFF"/>
         <w:rPr>
+          <w:rFonts w:ascii="Menlo" w:hAnsi="Menlo" w:cs="Menlo"/>
+          <w:color w:val="000000" w:themeColor="text1"/>
+          <w:sz w:val="28"/>
+          <w:szCs w:val="28"/>
+        </w:rPr>
+      </w:pPr>
+      <w:r>
+        <w:rPr>
           <w:rFonts w:ascii="Menlo" w:hAnsi="Menlo" w:cs="Menlo" w:hint="eastAsia"/>
           <w:color w:val="000000" w:themeColor="text1"/>
           <w:sz w:val="28"/>
           <w:szCs w:val="28"/>
         </w:rPr>
-      </w:pPr>
-      <w:r>
-        <w:rPr>
-          <w:rFonts w:ascii="Menlo" w:hAnsi="Menlo" w:cs="Menlo" w:hint="eastAsia"/>
-          <w:color w:val="000000" w:themeColor="text1"/>
-          <w:sz w:val="28"/>
-          <w:szCs w:val="28"/>
-        </w:rPr>
         <w:t>获取某个权限</w:t>
       </w:r>
-      <w:bookmarkStart w:id="0" w:name="_GoBack"/>
-      <w:bookmarkEnd w:id="0"/>
       <w:r>
         <w:rPr>
           <w:rFonts w:ascii="Menlo" w:hAnsi="Menlo" w:cs="Menlo" w:hint="eastAsia"/>
@@ -9289,6 +9569,7 @@
           <w:szCs w:val="28"/>
         </w:rPr>
       </w:pPr>
+      <w:proofErr w:type="spellStart"/>
       <w:r>
         <w:rPr>
           <w:rFonts w:ascii="Menlo" w:hAnsi="Menlo" w:cs="Menlo"/>
@@ -9296,8 +9577,9 @@
           <w:sz w:val="28"/>
           <w:szCs w:val="28"/>
         </w:rPr>
-        <w:t>wx.getSetting({</w:t>
-      </w:r>
+        <w:t>wx.getSetting</w:t>
+      </w:r>
+      <w:proofErr w:type="spellEnd"/>
       <w:r>
         <w:rPr>
           <w:rFonts w:ascii="Menlo" w:hAnsi="Menlo" w:cs="Menlo"/>
@@ -9305,9 +9587,19 @@
           <w:sz w:val="28"/>
           <w:szCs w:val="28"/>
         </w:rPr>
+        <w:t>({</w:t>
+      </w:r>
+      <w:r>
+        <w:rPr>
+          <w:rFonts w:ascii="Menlo" w:hAnsi="Menlo" w:cs="Menlo"/>
+          <w:color w:val="000000"/>
+          <w:sz w:val="28"/>
+          <w:szCs w:val="28"/>
+        </w:rPr>
         <w:br/>
         <w:t xml:space="preserve">    </w:t>
       </w:r>
+      <w:proofErr w:type="spellStart"/>
       <w:r>
         <w:rPr>
           <w:rFonts w:ascii="Menlo" w:hAnsi="Menlo" w:cs="Menlo"/>
@@ -9335,27 +9627,9 @@
           <w:sz w:val="28"/>
           <w:szCs w:val="28"/>
         </w:rPr>
-        <w:t xml:space="preserve">function </w:t>
-      </w:r>
-      <w:r>
-        <w:rPr>
-          <w:rFonts w:ascii="Menlo" w:hAnsi="Menlo" w:cs="Menlo"/>
-          <w:color w:val="000000"/>
-          <w:sz w:val="28"/>
-          <w:szCs w:val="28"/>
-        </w:rPr>
-        <w:t>(res) {</w:t>
-      </w:r>
-      <w:r>
-        <w:rPr>
-          <w:rFonts w:ascii="Menlo" w:hAnsi="Menlo" w:cs="Menlo"/>
-          <w:color w:val="000000"/>
-          <w:sz w:val="28"/>
-          <w:szCs w:val="28"/>
-        </w:rPr>
-        <w:br/>
-        <w:t xml:space="preserve">        </w:t>
-      </w:r>
+        <w:t>function</w:t>
+      </w:r>
+      <w:proofErr w:type="spellEnd"/>
       <w:r>
         <w:rPr>
           <w:rFonts w:ascii="Menlo" w:hAnsi="Menlo" w:cs="Menlo"/>
@@ -9365,7 +9639,7 @@
           <w:sz w:val="28"/>
           <w:szCs w:val="28"/>
         </w:rPr>
-        <w:t xml:space="preserve">if </w:t>
+        <w:t xml:space="preserve"> </w:t>
       </w:r>
       <w:r>
         <w:rPr>
@@ -9374,7 +9648,57 @@
           <w:sz w:val="28"/>
           <w:szCs w:val="28"/>
         </w:rPr>
-        <w:t>(!res.authSetting[</w:t>
+        <w:t>(res) {</w:t>
+      </w:r>
+      <w:r>
+        <w:rPr>
+          <w:rFonts w:ascii="Menlo" w:hAnsi="Menlo" w:cs="Menlo"/>
+          <w:color w:val="000000"/>
+          <w:sz w:val="28"/>
+          <w:szCs w:val="28"/>
+        </w:rPr>
+        <w:br/>
+        <w:t xml:space="preserve">        </w:t>
+      </w:r>
+      <w:r>
+        <w:rPr>
+          <w:rFonts w:ascii="Menlo" w:hAnsi="Menlo" w:cs="Menlo"/>
+          <w:b/>
+          <w:bCs/>
+          <w:color w:val="000080"/>
+          <w:sz w:val="28"/>
+          <w:szCs w:val="28"/>
+        </w:rPr>
+        <w:t xml:space="preserve">if </w:t>
+      </w:r>
+      <w:r>
+        <w:rPr>
+          <w:rFonts w:ascii="Menlo" w:hAnsi="Menlo" w:cs="Menlo"/>
+          <w:color w:val="000000"/>
+          <w:sz w:val="28"/>
+          <w:szCs w:val="28"/>
+        </w:rPr>
+        <w:t>(!</w:t>
+      </w:r>
+      <w:proofErr w:type="spellStart"/>
+      <w:r>
+        <w:rPr>
+          <w:rFonts w:ascii="Menlo" w:hAnsi="Menlo" w:cs="Menlo"/>
+          <w:color w:val="000000"/>
+          <w:sz w:val="28"/>
+          <w:szCs w:val="28"/>
+        </w:rPr>
+        <w:t>res.authSetting</w:t>
+      </w:r>
+      <w:proofErr w:type="spellEnd"/>
+      <w:r>
+        <w:rPr>
+          <w:rFonts w:ascii="Menlo" w:hAnsi="Menlo" w:cs="Menlo"/>
+          <w:color w:val="000000"/>
+          <w:sz w:val="28"/>
+          <w:szCs w:val="28"/>
+        </w:rPr>
+        <w:t>[</w:t>
       </w:r>
       <w:r>
         <w:rPr>
@@ -9385,7 +9709,31 @@
           <w:sz w:val="28"/>
           <w:szCs w:val="28"/>
         </w:rPr>
-        <w:t>'scope.userInfo'</w:t>
+        <w:t>'</w:t>
+      </w:r>
+      <w:proofErr w:type="spellStart"/>
+      <w:r>
+        <w:rPr>
+          <w:rFonts w:ascii="Menlo" w:hAnsi="Menlo" w:cs="Menlo"/>
+          <w:b/>
+          <w:bCs/>
+          <w:color w:val="008000"/>
+          <w:sz w:val="28"/>
+          <w:szCs w:val="28"/>
+        </w:rPr>
+        <w:t>scope.userInfo</w:t>
+      </w:r>
+      <w:proofErr w:type="spellEnd"/>
+      <w:r>
+        <w:rPr>
+          <w:rFonts w:ascii="Menlo" w:hAnsi="Menlo" w:cs="Menlo"/>
+          <w:b/>
+          <w:bCs/>
+          <w:color w:val="008000"/>
+          <w:sz w:val="28"/>
+          <w:szCs w:val="28"/>
+        </w:rPr>
+        <w:t>'</w:t>
       </w:r>
       <w:r>
         <w:rPr>
@@ -9404,7 +9752,27 @@
           <w:szCs w:val="28"/>
         </w:rPr>
         <w:br/>
-        <w:t xml:space="preserve">            wx.authorize({</w:t>
+        <w:t xml:space="preserve">            </w:t>
+      </w:r>
+      <w:proofErr w:type="spellStart"/>
+      <w:r>
+        <w:rPr>
+          <w:rFonts w:ascii="Menlo" w:hAnsi="Menlo" w:cs="Menlo"/>
+          <w:color w:val="000000"/>
+          <w:sz w:val="28"/>
+          <w:szCs w:val="28"/>
+        </w:rPr>
+        <w:t>wx.authorize</w:t>
+      </w:r>
+      <w:proofErr w:type="spellEnd"/>
+      <w:r>
+        <w:rPr>
+          <w:rFonts w:ascii="Menlo" w:hAnsi="Menlo" w:cs="Menlo"/>
+          <w:color w:val="000000"/>
+          <w:sz w:val="28"/>
+          <w:szCs w:val="28"/>
+        </w:rPr>
+        <w:t>({</w:t>
       </w:r>
       <w:r>
         <w:rPr>
@@ -9445,7 +9813,31 @@
           <w:sz w:val="28"/>
           <w:szCs w:val="28"/>
         </w:rPr>
-        <w:t>'scope.userInfo'</w:t>
+        <w:t>'</w:t>
+      </w:r>
+      <w:proofErr w:type="spellStart"/>
+      <w:r>
+        <w:rPr>
+          <w:rFonts w:ascii="Menlo" w:hAnsi="Menlo" w:cs="Menlo"/>
+          <w:b/>
+          <w:bCs/>
+          <w:color w:val="008000"/>
+          <w:sz w:val="28"/>
+          <w:szCs w:val="28"/>
+        </w:rPr>
+        <w:t>scope.userInfo</w:t>
+      </w:r>
+      <w:proofErr w:type="spellEnd"/>
+      <w:r>
+        <w:rPr>
+          <w:rFonts w:ascii="Menlo" w:hAnsi="Menlo" w:cs="Menlo"/>
+          <w:b/>
+          <w:bCs/>
+          <w:color w:val="008000"/>
+          <w:sz w:val="28"/>
+          <w:szCs w:val="28"/>
+        </w:rPr>
+        <w:t>'</w:t>
       </w:r>
       <w:r>
         <w:rPr>
@@ -9466,6 +9858,7 @@
         <w:br/>
         <w:t xml:space="preserve">                </w:t>
       </w:r>
+      <w:proofErr w:type="spellStart"/>
       <w:r>
         <w:rPr>
           <w:rFonts w:ascii="Menlo" w:hAnsi="Menlo" w:cs="Menlo"/>
@@ -9493,7 +9886,19 @@
           <w:sz w:val="28"/>
           <w:szCs w:val="28"/>
         </w:rPr>
-        <w:t xml:space="preserve">function </w:t>
+        <w:t>function</w:t>
+      </w:r>
+      <w:proofErr w:type="spellEnd"/>
+      <w:r>
+        <w:rPr>
+          <w:rFonts w:ascii="Menlo" w:hAnsi="Menlo" w:cs="Menlo"/>
+          <w:b/>
+          <w:bCs/>
+          <w:color w:val="000080"/>
+          <w:sz w:val="28"/>
+          <w:szCs w:val="28"/>
+        </w:rPr>
+        <w:t xml:space="preserve"> </w:t>
       </w:r>
       <w:r>
         <w:rPr>
@@ -9614,6 +10019,7 @@
         <w:br/>
         <w:t xml:space="preserve">                </w:t>
       </w:r>
+      <w:proofErr w:type="spellStart"/>
       <w:r>
         <w:rPr>
           <w:rFonts w:ascii="Menlo" w:hAnsi="Menlo" w:cs="Menlo"/>
@@ -9641,7 +10047,19 @@
           <w:sz w:val="28"/>
           <w:szCs w:val="28"/>
         </w:rPr>
-        <w:t xml:space="preserve">function </w:t>
+        <w:t>function</w:t>
+      </w:r>
+      <w:proofErr w:type="spellEnd"/>
+      <w:r>
+        <w:rPr>
+          <w:rFonts w:ascii="Menlo" w:hAnsi="Menlo" w:cs="Menlo"/>
+          <w:b/>
+          <w:bCs/>
+          <w:color w:val="000080"/>
+          <w:sz w:val="28"/>
+          <w:szCs w:val="28"/>
+        </w:rPr>
+        <w:t xml:space="preserve"> </w:t>
       </w:r>
       <w:r>
         <w:rPr>
@@ -9912,6 +10330,698 @@
         <w:br/>
         <w:t>});</w:t>
       </w:r>
+    </w:p>
+    <w:p>
+      <w:pPr>
+        <w:pStyle w:val="HTML"/>
+        <w:shd w:val="clear" w:color="auto" w:fill="FFFFFF"/>
+        <w:rPr>
+          <w:rFonts w:ascii="Menlo" w:hAnsi="Menlo" w:cs="Menlo" w:hint="eastAsia"/>
+          <w:color w:val="000000"/>
+          <w:sz w:val="28"/>
+          <w:szCs w:val="28"/>
+        </w:rPr>
+      </w:pPr>
+    </w:p>
+    <w:tbl>
+      <w:tblPr>
+        <w:tblStyle w:val="a5"/>
+        <w:tblW w:w="0" w:type="auto"/>
+        <w:jc w:val="center"/>
+        <w:tblLook w:val="04A0" w:firstRow="1" w:lastRow="0" w:firstColumn="1" w:lastColumn="0" w:noHBand="0" w:noVBand="1"/>
+      </w:tblPr>
+      <w:tblGrid>
+        <w:gridCol w:w="4145"/>
+        <w:gridCol w:w="4145"/>
+      </w:tblGrid>
+      <w:tr>
+        <w:trPr>
+          <w:jc w:val="center"/>
+        </w:trPr>
+        <w:tc>
+          <w:tcPr>
+            <w:tcW w:w="4145" w:type="dxa"/>
+          </w:tcPr>
+          <w:p>
+            <w:pPr>
+              <w:pStyle w:val="HTML"/>
+              <w:jc w:val="center"/>
+              <w:rPr>
+                <w:rFonts w:ascii="Microsoft YaHei" w:eastAsia="Microsoft YaHei" w:hAnsi="Microsoft YaHei" w:cs="Menlo" w:hint="eastAsia"/>
+                <w:color w:val="000000" w:themeColor="text1"/>
+                <w:sz w:val="24"/>
+                <w:szCs w:val="24"/>
+              </w:rPr>
+            </w:pPr>
+            <w:proofErr w:type="spellStart"/>
+            <w:proofErr w:type="gramStart"/>
+            <w:r>
+              <w:rPr>
+                <w:rFonts w:ascii="Microsoft YaHei" w:eastAsia="Microsoft YaHei" w:hAnsi="Microsoft YaHei" w:cs="Menlo"/>
+                <w:color w:val="000000" w:themeColor="text1"/>
+                <w:sz w:val="24"/>
+                <w:szCs w:val="24"/>
+              </w:rPr>
+              <w:t>wx.getUserInfo</w:t>
+            </w:r>
+            <w:proofErr w:type="spellEnd"/>
+            <w:proofErr w:type="gramEnd"/>
+            <w:r>
+              <w:rPr>
+                <w:rFonts w:ascii="Microsoft YaHei" w:eastAsia="Microsoft YaHei" w:hAnsi="Microsoft YaHei" w:cs="Menlo" w:hint="eastAsia"/>
+                <w:color w:val="000000" w:themeColor="text1"/>
+                <w:sz w:val="24"/>
+                <w:szCs w:val="24"/>
+              </w:rPr>
+              <w:t xml:space="preserve"> </w:t>
+            </w:r>
+          </w:p>
+        </w:tc>
+        <w:tc>
+          <w:tcPr>
+            <w:tcW w:w="4145" w:type="dxa"/>
+          </w:tcPr>
+          <w:p>
+            <w:pPr>
+              <w:pStyle w:val="HTML"/>
+              <w:shd w:val="clear" w:color="auto" w:fill="FFFFFF"/>
+              <w:jc w:val="center"/>
+              <w:rPr>
+                <w:rFonts w:ascii="Microsoft YaHei" w:eastAsia="Microsoft YaHei" w:hAnsi="Microsoft YaHei" w:cs="Menlo" w:hint="eastAsia"/>
+                <w:color w:val="000000" w:themeColor="text1"/>
+                <w:sz w:val="24"/>
+                <w:szCs w:val="24"/>
+              </w:rPr>
+            </w:pPr>
+            <w:r>
+              <w:rPr>
+                <w:rFonts w:ascii="Microsoft YaHei" w:eastAsia="Microsoft YaHei" w:hAnsi="Microsoft YaHei" w:cs="Menlo" w:hint="eastAsia"/>
+                <w:color w:val="000000" w:themeColor="text1"/>
+                <w:sz w:val="24"/>
+                <w:szCs w:val="24"/>
+              </w:rPr>
+              <w:t>获取用户信息</w:t>
+            </w:r>
+          </w:p>
+        </w:tc>
+      </w:tr>
+      <w:tr>
+        <w:trPr>
+          <w:trHeight w:val="465"/>
+          <w:jc w:val="center"/>
+        </w:trPr>
+        <w:tc>
+          <w:tcPr>
+            <w:tcW w:w="4145" w:type="dxa"/>
+          </w:tcPr>
+          <w:p>
+            <w:pPr>
+              <w:widowControl/>
+              <w:jc w:val="center"/>
+              <w:rPr>
+                <w:rFonts w:ascii="Microsoft YaHei" w:eastAsia="Microsoft YaHei" w:hAnsi="Microsoft YaHei" w:cs="Times New Roman" w:hint="eastAsia"/>
+                <w:color w:val="000000" w:themeColor="text1"/>
+                <w:kern w:val="0"/>
+              </w:rPr>
+            </w:pPr>
+            <w:proofErr w:type="spellStart"/>
+            <w:r>
+              <w:rPr>
+                <w:rFonts w:ascii="Microsoft YaHei" w:eastAsia="Microsoft YaHei" w:hAnsi="Microsoft YaHei" w:cs="Menlo"/>
+                <w:color w:val="000000" w:themeColor="text1"/>
+                <w:kern w:val="0"/>
+              </w:rPr>
+              <w:t>avatarUrl</w:t>
+            </w:r>
+            <w:proofErr w:type="spellEnd"/>
+          </w:p>
+        </w:tc>
+        <w:tc>
+          <w:tcPr>
+            <w:tcW w:w="4145" w:type="dxa"/>
+          </w:tcPr>
+          <w:p>
+            <w:pPr>
+              <w:pStyle w:val="HTML"/>
+              <w:jc w:val="center"/>
+              <w:rPr>
+                <w:rFonts w:ascii="Microsoft YaHei" w:eastAsia="Microsoft YaHei" w:hAnsi="Microsoft YaHei" w:cs="Menlo" w:hint="eastAsia"/>
+                <w:color w:val="000000" w:themeColor="text1"/>
+                <w:sz w:val="24"/>
+                <w:szCs w:val="24"/>
+              </w:rPr>
+            </w:pPr>
+            <w:r>
+              <w:rPr>
+                <w:rFonts w:ascii="Microsoft YaHei" w:eastAsia="Microsoft YaHei" w:hAnsi="Microsoft YaHei" w:cs="Menlo" w:hint="eastAsia"/>
+                <w:color w:val="000000" w:themeColor="text1"/>
+                <w:sz w:val="24"/>
+                <w:szCs w:val="24"/>
+              </w:rPr>
+              <w:t>头像链接</w:t>
+            </w:r>
+          </w:p>
+        </w:tc>
+      </w:tr>
+      <w:tr>
+        <w:trPr>
+          <w:trHeight w:val="465"/>
+          <w:jc w:val="center"/>
+        </w:trPr>
+        <w:tc>
+          <w:tcPr>
+            <w:tcW w:w="4145" w:type="dxa"/>
+          </w:tcPr>
+          <w:p>
+            <w:pPr>
+              <w:widowControl/>
+              <w:jc w:val="center"/>
+              <w:rPr>
+                <w:rFonts w:ascii="Microsoft YaHei" w:eastAsia="Microsoft YaHei" w:hAnsi="Microsoft YaHei" w:cs="Times New Roman" w:hint="eastAsia"/>
+                <w:color w:val="000000" w:themeColor="text1"/>
+                <w:kern w:val="0"/>
+              </w:rPr>
+            </w:pPr>
+            <w:r>
+              <w:rPr>
+                <w:rFonts w:ascii="Microsoft YaHei" w:eastAsia="Microsoft YaHei" w:hAnsi="Microsoft YaHei" w:cs="Menlo"/>
+                <w:color w:val="000000" w:themeColor="text1"/>
+                <w:kern w:val="0"/>
+              </w:rPr>
+              <w:t>city</w:t>
+            </w:r>
+          </w:p>
+        </w:tc>
+        <w:tc>
+          <w:tcPr>
+            <w:tcW w:w="4145" w:type="dxa"/>
+          </w:tcPr>
+          <w:p>
+            <w:pPr>
+              <w:widowControl/>
+              <w:jc w:val="center"/>
+              <w:rPr>
+                <w:rFonts w:ascii="Microsoft YaHei" w:eastAsia="Microsoft YaHei" w:hAnsi="Microsoft YaHei" w:cs="Times New Roman" w:hint="eastAsia"/>
+                <w:color w:val="000000" w:themeColor="text1"/>
+                <w:kern w:val="0"/>
+              </w:rPr>
+            </w:pPr>
+            <w:r>
+              <w:rPr>
+                <w:rFonts w:ascii="Microsoft YaHei" w:eastAsia="Microsoft YaHei" w:hAnsi="Microsoft YaHei" w:cs="Menlo"/>
+                <w:color w:val="000000" w:themeColor="text1"/>
+                <w:kern w:val="0"/>
+              </w:rPr>
+              <w:t>Changzhou</w:t>
+            </w:r>
+          </w:p>
+        </w:tc>
+      </w:tr>
+      <w:tr>
+        <w:trPr>
+          <w:trHeight w:val="479"/>
+          <w:jc w:val="center"/>
+        </w:trPr>
+        <w:tc>
+          <w:tcPr>
+            <w:tcW w:w="4145" w:type="dxa"/>
+          </w:tcPr>
+          <w:p>
+            <w:pPr>
+              <w:widowControl/>
+              <w:jc w:val="center"/>
+              <w:rPr>
+                <w:rFonts w:ascii="Microsoft YaHei" w:eastAsia="Microsoft YaHei" w:hAnsi="Microsoft YaHei" w:cs="Times New Roman" w:hint="eastAsia"/>
+                <w:color w:val="000000" w:themeColor="text1"/>
+                <w:kern w:val="0"/>
+              </w:rPr>
+            </w:pPr>
+            <w:r>
+              <w:rPr>
+                <w:rFonts w:ascii="Microsoft YaHei" w:eastAsia="Microsoft YaHei" w:hAnsi="Microsoft YaHei" w:cs="Menlo"/>
+                <w:color w:val="000000" w:themeColor="text1"/>
+                <w:kern w:val="0"/>
+              </w:rPr>
+              <w:t>country</w:t>
+            </w:r>
+          </w:p>
+        </w:tc>
+        <w:tc>
+          <w:tcPr>
+            <w:tcW w:w="4145" w:type="dxa"/>
+          </w:tcPr>
+          <w:p>
+            <w:pPr>
+              <w:widowControl/>
+              <w:jc w:val="center"/>
+              <w:rPr>
+                <w:rFonts w:ascii="Microsoft YaHei" w:eastAsia="Microsoft YaHei" w:hAnsi="Microsoft YaHei" w:cs="Times New Roman" w:hint="eastAsia"/>
+                <w:color w:val="000000" w:themeColor="text1"/>
+                <w:kern w:val="0"/>
+              </w:rPr>
+            </w:pPr>
+            <w:r>
+              <w:rPr>
+                <w:rFonts w:ascii="Microsoft YaHei" w:eastAsia="Microsoft YaHei" w:hAnsi="Microsoft YaHei" w:cs="Menlo"/>
+                <w:color w:val="000000" w:themeColor="text1"/>
+                <w:kern w:val="0"/>
+              </w:rPr>
+              <w:t>China</w:t>
+            </w:r>
+          </w:p>
+        </w:tc>
+      </w:tr>
+      <w:tr>
+        <w:trPr>
+          <w:trHeight w:val="451"/>
+          <w:jc w:val="center"/>
+        </w:trPr>
+        <w:tc>
+          <w:tcPr>
+            <w:tcW w:w="4145" w:type="dxa"/>
+          </w:tcPr>
+          <w:p>
+            <w:pPr>
+              <w:widowControl/>
+              <w:jc w:val="center"/>
+              <w:rPr>
+                <w:rFonts w:ascii="Microsoft YaHei" w:eastAsia="Microsoft YaHei" w:hAnsi="Microsoft YaHei" w:cs="Times New Roman" w:hint="eastAsia"/>
+                <w:color w:val="000000" w:themeColor="text1"/>
+                <w:kern w:val="0"/>
+              </w:rPr>
+            </w:pPr>
+            <w:r>
+              <w:rPr>
+                <w:rFonts w:ascii="Microsoft YaHei" w:eastAsia="Microsoft YaHei" w:hAnsi="Microsoft YaHei" w:cs="Menlo"/>
+                <w:color w:val="000000" w:themeColor="text1"/>
+                <w:kern w:val="0"/>
+              </w:rPr>
+              <w:t>province</w:t>
+            </w:r>
+          </w:p>
+        </w:tc>
+        <w:tc>
+          <w:tcPr>
+            <w:tcW w:w="4145" w:type="dxa"/>
+          </w:tcPr>
+          <w:p>
+            <w:pPr>
+              <w:widowControl/>
+              <w:jc w:val="center"/>
+              <w:rPr>
+                <w:rFonts w:ascii="Microsoft YaHei" w:eastAsia="Microsoft YaHei" w:hAnsi="Microsoft YaHei" w:cs="Times New Roman" w:hint="eastAsia"/>
+                <w:color w:val="000000" w:themeColor="text1"/>
+                <w:kern w:val="0"/>
+              </w:rPr>
+            </w:pPr>
+            <w:r>
+              <w:rPr>
+                <w:rFonts w:ascii="Microsoft YaHei" w:eastAsia="Microsoft YaHei" w:hAnsi="Microsoft YaHei" w:cs="Menlo"/>
+                <w:color w:val="000000" w:themeColor="text1"/>
+                <w:kern w:val="0"/>
+              </w:rPr>
+              <w:t>Jiangsu</w:t>
+            </w:r>
+          </w:p>
+        </w:tc>
+      </w:tr>
+      <w:tr>
+        <w:trPr>
+          <w:jc w:val="center"/>
+        </w:trPr>
+        <w:tc>
+          <w:tcPr>
+            <w:tcW w:w="4145" w:type="dxa"/>
+          </w:tcPr>
+          <w:p>
+            <w:pPr>
+              <w:widowControl/>
+              <w:jc w:val="center"/>
+              <w:rPr>
+                <w:rFonts w:ascii="Microsoft YaHei" w:eastAsia="Microsoft YaHei" w:hAnsi="Microsoft YaHei" w:cs="Times New Roman" w:hint="eastAsia"/>
+                <w:color w:val="000000" w:themeColor="text1"/>
+                <w:kern w:val="0"/>
+              </w:rPr>
+            </w:pPr>
+            <w:r>
+              <w:rPr>
+                <w:rFonts w:ascii="Microsoft YaHei" w:eastAsia="Microsoft YaHei" w:hAnsi="Microsoft YaHei" w:cs="Menlo"/>
+                <w:color w:val="000000" w:themeColor="text1"/>
+                <w:kern w:val="0"/>
+              </w:rPr>
+              <w:t>gender</w:t>
+            </w:r>
+          </w:p>
+        </w:tc>
+        <w:tc>
+          <w:tcPr>
+            <w:tcW w:w="4145" w:type="dxa"/>
+          </w:tcPr>
+          <w:p>
+            <w:pPr>
+              <w:pStyle w:val="HTML"/>
+              <w:jc w:val="center"/>
+              <w:rPr>
+                <w:rFonts w:ascii="Microsoft YaHei" w:eastAsia="Microsoft YaHei" w:hAnsi="Microsoft YaHei" w:cs="Menlo" w:hint="eastAsia"/>
+                <w:color w:val="000000" w:themeColor="text1"/>
+                <w:sz w:val="24"/>
+                <w:szCs w:val="24"/>
+              </w:rPr>
+            </w:pPr>
+            <w:r>
+              <w:rPr>
+                <w:rFonts w:ascii="Microsoft YaHei" w:eastAsia="Microsoft YaHei" w:hAnsi="Microsoft YaHei" w:cs="Menlo" w:hint="eastAsia"/>
+                <w:color w:val="000000" w:themeColor="text1"/>
+                <w:sz w:val="24"/>
+                <w:szCs w:val="24"/>
+              </w:rPr>
+              <w:t>1</w:t>
+            </w:r>
+          </w:p>
+        </w:tc>
+      </w:tr>
+      <w:tr>
+        <w:trPr>
+          <w:jc w:val="center"/>
+        </w:trPr>
+        <w:tc>
+          <w:tcPr>
+            <w:tcW w:w="4145" w:type="dxa"/>
+          </w:tcPr>
+          <w:p>
+            <w:pPr>
+              <w:widowControl/>
+              <w:jc w:val="center"/>
+              <w:rPr>
+                <w:rFonts w:ascii="Microsoft YaHei" w:eastAsia="Microsoft YaHei" w:hAnsi="Microsoft YaHei" w:cs="Times New Roman" w:hint="eastAsia"/>
+                <w:color w:val="000000" w:themeColor="text1"/>
+                <w:kern w:val="0"/>
+              </w:rPr>
+            </w:pPr>
+            <w:r>
+              <w:rPr>
+                <w:rFonts w:ascii="Microsoft YaHei" w:eastAsia="Microsoft YaHei" w:hAnsi="Microsoft YaHei" w:cs="Menlo"/>
+                <w:color w:val="000000" w:themeColor="text1"/>
+                <w:kern w:val="0"/>
+              </w:rPr>
+              <w:t>language</w:t>
+            </w:r>
+          </w:p>
+        </w:tc>
+        <w:tc>
+          <w:tcPr>
+            <w:tcW w:w="4145" w:type="dxa"/>
+          </w:tcPr>
+          <w:p>
+            <w:pPr>
+              <w:widowControl/>
+              <w:jc w:val="center"/>
+              <w:rPr>
+                <w:rFonts w:ascii="Microsoft YaHei" w:eastAsia="Microsoft YaHei" w:hAnsi="Microsoft YaHei" w:cs="Times New Roman" w:hint="eastAsia"/>
+                <w:color w:val="000000" w:themeColor="text1"/>
+                <w:kern w:val="0"/>
+              </w:rPr>
+            </w:pPr>
+            <w:proofErr w:type="spellStart"/>
+            <w:r>
+              <w:rPr>
+                <w:rFonts w:ascii="Microsoft YaHei" w:eastAsia="Microsoft YaHei" w:hAnsi="Microsoft YaHei" w:cs="Menlo"/>
+                <w:color w:val="000000" w:themeColor="text1"/>
+                <w:kern w:val="0"/>
+              </w:rPr>
+              <w:t>zh_CN</w:t>
+            </w:r>
+            <w:proofErr w:type="spellEnd"/>
+          </w:p>
+        </w:tc>
+      </w:tr>
+      <w:tr>
+        <w:trPr>
+          <w:jc w:val="center"/>
+        </w:trPr>
+        <w:tc>
+          <w:tcPr>
+            <w:tcW w:w="4145" w:type="dxa"/>
+          </w:tcPr>
+          <w:p>
+            <w:pPr>
+              <w:widowControl/>
+              <w:jc w:val="center"/>
+              <w:rPr>
+                <w:rFonts w:ascii="Microsoft YaHei" w:eastAsia="Microsoft YaHei" w:hAnsi="Microsoft YaHei" w:cs="Times New Roman" w:hint="eastAsia"/>
+                <w:color w:val="000000" w:themeColor="text1"/>
+                <w:kern w:val="0"/>
+              </w:rPr>
+            </w:pPr>
+            <w:proofErr w:type="spellStart"/>
+            <w:r>
+              <w:rPr>
+                <w:rFonts w:ascii="Microsoft YaHei" w:eastAsia="Microsoft YaHei" w:hAnsi="Microsoft YaHei" w:cs="Menlo"/>
+                <w:color w:val="000000" w:themeColor="text1"/>
+                <w:kern w:val="0"/>
+              </w:rPr>
+              <w:t>nickN</w:t>
+            </w:r>
+            <w:r>
+              <w:rPr>
+                <w:rFonts w:ascii="Microsoft YaHei" w:eastAsia="Microsoft YaHei" w:hAnsi="Microsoft YaHei" w:cs="Menlo" w:hint="eastAsia"/>
+                <w:color w:val="000000" w:themeColor="text1"/>
+                <w:kern w:val="0"/>
+              </w:rPr>
+              <w:t>a</w:t>
+            </w:r>
+            <w:r>
+              <w:rPr>
+                <w:rFonts w:ascii="Microsoft YaHei" w:eastAsia="Microsoft YaHei" w:hAnsi="Microsoft YaHei" w:cs="Menlo"/>
+                <w:color w:val="000000" w:themeColor="text1"/>
+                <w:kern w:val="0"/>
+              </w:rPr>
+              <w:t>me</w:t>
+            </w:r>
+            <w:proofErr w:type="spellEnd"/>
+          </w:p>
+        </w:tc>
+        <w:tc>
+          <w:tcPr>
+            <w:tcW w:w="4145" w:type="dxa"/>
+          </w:tcPr>
+          <w:p>
+            <w:pPr>
+              <w:widowControl/>
+              <w:jc w:val="center"/>
+              <w:rPr>
+                <w:rFonts w:ascii="Microsoft YaHei" w:eastAsia="Microsoft YaHei" w:hAnsi="Microsoft YaHei" w:cs="Times New Roman" w:hint="eastAsia"/>
+                <w:color w:val="000000" w:themeColor="text1"/>
+                <w:kern w:val="0"/>
+              </w:rPr>
+            </w:pPr>
+            <w:r>
+              <w:rPr>
+                <w:rFonts w:ascii="Microsoft YaHei" w:eastAsia="Microsoft YaHei" w:hAnsi="Microsoft YaHei" w:cs="MS Mincho"/>
+                <w:color w:val="000000" w:themeColor="text1"/>
+                <w:kern w:val="0"/>
+              </w:rPr>
+              <w:t>懂事</w:t>
+            </w:r>
+            <w:r>
+              <w:rPr>
+                <w:rFonts w:ascii="Microsoft YaHei" w:eastAsia="Microsoft YaHei" w:hAnsi="Microsoft YaHei" w:cs="SimSun"/>
+                <w:color w:val="000000" w:themeColor="text1"/>
+                <w:kern w:val="0"/>
+              </w:rPr>
+              <w:t>长</w:t>
+            </w:r>
+          </w:p>
+        </w:tc>
+      </w:tr>
+    </w:tbl>
+    <w:p>
+      <w:pPr>
+        <w:pStyle w:val="HTML"/>
+        <w:shd w:val="clear" w:color="auto" w:fill="FFFFFF"/>
+        <w:rPr>
+          <w:rFonts w:ascii="Menlo" w:hAnsi="Menlo" w:cs="Menlo" w:hint="eastAsia"/>
+          <w:color w:val="000000"/>
+          <w:sz w:val="28"/>
+          <w:szCs w:val="28"/>
+        </w:rPr>
+      </w:pPr>
+    </w:p>
+    <w:tbl>
+      <w:tblPr>
+        <w:tblStyle w:val="a5"/>
+        <w:tblW w:w="0" w:type="auto"/>
+        <w:tblLook w:val="04A0" w:firstRow="1" w:lastRow="0" w:firstColumn="1" w:lastColumn="0" w:noHBand="0" w:noVBand="1"/>
+      </w:tblPr>
+      <w:tblGrid>
+        <w:gridCol w:w="4145"/>
+        <w:gridCol w:w="4145"/>
+      </w:tblGrid>
+      <w:tr>
+        <w:trPr>
+          <w:trHeight w:val="465"/>
+        </w:trPr>
+        <w:tc>
+          <w:tcPr>
+            <w:tcW w:w="4145" w:type="dxa"/>
+          </w:tcPr>
+          <w:p>
+            <w:pPr>
+              <w:pStyle w:val="HTML"/>
+              <w:jc w:val="center"/>
+              <w:rPr>
+                <w:rFonts w:ascii="Menlo" w:hAnsi="Menlo" w:cs="Menlo" w:hint="eastAsia"/>
+                <w:color w:val="000000"/>
+                <w:sz w:val="28"/>
+                <w:szCs w:val="28"/>
+              </w:rPr>
+            </w:pPr>
+            <w:proofErr w:type="spellStart"/>
+            <w:r>
+              <w:rPr>
+                <w:rFonts w:ascii="Menlo" w:hAnsi="Menlo" w:cs="Menlo"/>
+                <w:color w:val="000000" w:themeColor="text1"/>
+                <w:sz w:val="28"/>
+                <w:szCs w:val="28"/>
+              </w:rPr>
+              <w:t>wx.login</w:t>
+            </w:r>
+            <w:proofErr w:type="spellEnd"/>
+          </w:p>
+        </w:tc>
+        <w:tc>
+          <w:tcPr>
+            <w:tcW w:w="4145" w:type="dxa"/>
+          </w:tcPr>
+          <w:p>
+            <w:pPr>
+              <w:pStyle w:val="HTML"/>
+              <w:jc w:val="center"/>
+              <w:rPr>
+                <w:rFonts w:ascii="Menlo" w:hAnsi="Menlo" w:cs="Menlo" w:hint="eastAsia"/>
+                <w:color w:val="000000"/>
+                <w:sz w:val="28"/>
+                <w:szCs w:val="28"/>
+              </w:rPr>
+            </w:pPr>
+            <w:r>
+              <w:rPr>
+                <w:rFonts w:ascii="Menlo" w:hAnsi="Menlo" w:cs="Menlo" w:hint="eastAsia"/>
+                <w:color w:val="000000"/>
+                <w:sz w:val="28"/>
+                <w:szCs w:val="28"/>
+              </w:rPr>
+              <w:t>登录</w:t>
+            </w:r>
+          </w:p>
+        </w:tc>
+      </w:tr>
+      <w:tr>
+        <w:trPr>
+          <w:trHeight w:val="381"/>
+        </w:trPr>
+        <w:tc>
+          <w:tcPr>
+            <w:tcW w:w="4145" w:type="dxa"/>
+          </w:tcPr>
+          <w:p>
+            <w:pPr>
+              <w:pStyle w:val="HTML"/>
+              <w:shd w:val="clear" w:color="auto" w:fill="FFFFFF"/>
+              <w:jc w:val="center"/>
+              <w:rPr>
+                <w:rFonts w:ascii="Menlo" w:hAnsi="Menlo" w:cs="Menlo" w:hint="eastAsia"/>
+                <w:color w:val="000000"/>
+                <w:sz w:val="24"/>
+                <w:szCs w:val="24"/>
+              </w:rPr>
+            </w:pPr>
+            <w:r>
+              <w:rPr>
+                <w:rFonts w:ascii="Menlo" w:hAnsi="Menlo" w:cs="Menlo"/>
+                <w:iCs/>
+                <w:color w:val="000000" w:themeColor="text1"/>
+                <w:sz w:val="24"/>
+                <w:szCs w:val="24"/>
+              </w:rPr>
+              <w:t>c</w:t>
+            </w:r>
+            <w:r>
+              <w:rPr>
+                <w:rFonts w:ascii="Menlo" w:hAnsi="Menlo" w:cs="Menlo" w:hint="eastAsia"/>
+                <w:iCs/>
+                <w:color w:val="000000" w:themeColor="text1"/>
+                <w:sz w:val="24"/>
+                <w:szCs w:val="24"/>
+              </w:rPr>
+              <w:t>ode</w:t>
+            </w:r>
+          </w:p>
+        </w:tc>
+        <w:tc>
+          <w:tcPr>
+            <w:tcW w:w="4145" w:type="dxa"/>
+          </w:tcPr>
+          <w:p>
+            <w:pPr>
+              <w:pStyle w:val="HTML"/>
+              <w:jc w:val="center"/>
+              <w:rPr>
+                <w:rFonts w:ascii="Menlo" w:hAnsi="Menlo" w:cs="Menlo"/>
+                <w:color w:val="000000"/>
+                <w:sz w:val="28"/>
+                <w:szCs w:val="28"/>
+              </w:rPr>
+            </w:pPr>
+            <w:proofErr w:type="spellStart"/>
+            <w:r>
+              <w:rPr>
+                <w:rFonts w:ascii="Menlo" w:hAnsi="Menlo" w:cs="Menlo"/>
+                <w:color w:val="000000"/>
+                <w:sz w:val="28"/>
+                <w:szCs w:val="28"/>
+              </w:rPr>
+              <w:t>j</w:t>
+            </w:r>
+            <w:r>
+              <w:rPr>
+                <w:rFonts w:ascii="Menlo" w:hAnsi="Menlo" w:cs="Menlo"/>
+                <w:color w:val="000000"/>
+                <w:sz w:val="28"/>
+                <w:szCs w:val="28"/>
+              </w:rPr>
+              <w:t>s_code</w:t>
+            </w:r>
+            <w:proofErr w:type="spellEnd"/>
+          </w:p>
+        </w:tc>
+      </w:tr>
+    </w:tbl>
+    <w:p>
+      <w:pPr>
+        <w:pStyle w:val="HTML"/>
+        <w:shd w:val="clear" w:color="auto" w:fill="FFFFFF"/>
+        <w:rPr>
+          <w:rFonts w:ascii="Menlo" w:hAnsi="Menlo" w:cs="Menlo"/>
+          <w:color w:val="000000"/>
+          <w:sz w:val="28"/>
+          <w:szCs w:val="28"/>
+        </w:rPr>
+      </w:pPr>
+    </w:p>
+    <w:p>
+      <w:pPr>
+        <w:pStyle w:val="HTML"/>
+        <w:shd w:val="clear" w:color="auto" w:fill="FFFFFF"/>
+        <w:rPr>
+          <w:rFonts w:ascii="Menlo" w:hAnsi="Menlo" w:cs="Menlo"/>
+          <w:color w:val="000000"/>
+          <w:sz w:val="28"/>
+          <w:szCs w:val="28"/>
+        </w:rPr>
+      </w:pPr>
+      <w:bookmarkStart w:id="0" w:name="_GoBack"/>
+      <w:bookmarkEnd w:id="0"/>
     </w:p>
     <w:sectPr>
       <w:pgSz w:w="11900" w:h="16840"/>
@@ -12102,6 +13212,29 @@
     <w:basedOn w:val="a0"/>
     <w:rsid w:val="00D30DCA"/>
   </w:style>
+  <w:style w:type="table" w:styleId="a5">
+    <w:name w:val="Table Grid"/>
+    <w:basedOn w:val="a1"/>
+    <w:uiPriority w:val="39"/>
+    <w:rsid w:val="00037F49"/>
+    <w:tblPr>
+      <w:tblInd w:w="0" w:type="dxa"/>
+      <w:tblBorders>
+        <w:top w:val="single" w:sz="4" w:space="0" w:color="auto"/>
+        <w:left w:val="single" w:sz="4" w:space="0" w:color="auto"/>
+        <w:bottom w:val="single" w:sz="4" w:space="0" w:color="auto"/>
+        <w:right w:val="single" w:sz="4" w:space="0" w:color="auto"/>
+        <w:insideH w:val="single" w:sz="4" w:space="0" w:color="auto"/>
+        <w:insideV w:val="single" w:sz="4" w:space="0" w:color="auto"/>
+      </w:tblBorders>
+      <w:tblCellMar>
+        <w:top w:w="0" w:type="dxa"/>
+        <w:left w:w="108" w:type="dxa"/>
+        <w:bottom w:w="0" w:type="dxa"/>
+        <w:right w:w="108" w:type="dxa"/>
+      </w:tblCellMar>
+    </w:tblPr>
+  </w:style>
 </w:styles>
 </file>
 

</xml_diff>